<commit_message>
run success, Task, Task_API updated
</commit_message>
<xml_diff>
--- a/Task.docx
+++ b/Task.docx
@@ -123,10 +123,7 @@
       </w:r>
       <w:proofErr w:type="spellEnd"/>
       <w:r>
-        <w:t xml:space="preserve"> react theme: </w:t>
-      </w:r>
-      <w:r>
-        <w:t xml:space="preserve">(attached file: </w:t>
+        <w:t xml:space="preserve"> react theme: (attached file: </w:t>
       </w:r>
       <w:r>
         <w:t>themeforest-473QZraZ-gogo-react-bootstrap-4-admin-dashboard.zip</w:t>
@@ -404,6 +401,8 @@
       <w:pPr>
         <w:ind w:left="1080"/>
       </w:pPr>
+      <w:bookmarkStart w:id="0" w:name="_GoBack"/>
+      <w:bookmarkEnd w:id="0"/>
     </w:p>
     <w:p>
       <w:pPr>
@@ -590,8 +589,8 @@
       <w:pPr>
         <w:pStyle w:val="Heading2"/>
       </w:pPr>
-      <w:bookmarkStart w:id="0" w:name="_Dashboard"/>
-      <w:bookmarkEnd w:id="0"/>
+      <w:bookmarkStart w:id="1" w:name="_Dashboard"/>
+      <w:bookmarkEnd w:id="1"/>
       <w:r>
         <w:t>Dashboard</w:t>
       </w:r>
@@ -1074,10 +1073,2776 @@
     </w:p>
     <w:p>
       <w:pPr>
+        <w:ind w:left="720"/>
+        <w:rPr>
+          <w:b/>
+          <w:bCs/>
+        </w:rPr>
+      </w:pPr>
+      <w:r>
+        <w:rPr>
+          <w:b/>
+          <w:bCs/>
+        </w:rPr>
+        <w:t xml:space="preserve">Each new site record created should have a new </w:t>
+      </w:r>
+      <w:r>
+        <w:rPr>
+          <w:b/>
+          <w:bCs/>
+          <w:color w:val="0000D0"/>
+        </w:rPr>
+        <w:t xml:space="preserve">ISLA_SITE_ID </w:t>
+      </w:r>
+      <w:r>
+        <w:rPr>
+          <w:b/>
+          <w:bCs/>
+        </w:rPr>
+        <w:t>associated with it at the time of creation.</w:t>
+      </w:r>
+    </w:p>
+    <w:p>
+      <w:pPr>
+        <w:ind w:left="720"/>
+      </w:pPr>
+      <w:r>
+        <w:t xml:space="preserve">First, we would like to query the </w:t>
+      </w:r>
+      <w:proofErr w:type="spellStart"/>
+      <w:r>
+        <w:t>Estated</w:t>
+      </w:r>
+      <w:proofErr w:type="spellEnd"/>
+      <w:r>
+        <w:t xml:space="preserve"> API and save the following information to our new site record we are creating:</w:t>
+      </w:r>
+    </w:p>
+    <w:p>
+      <w:pPr>
+        <w:ind w:left="720"/>
+      </w:pPr>
+      <w:r>
+        <w:rPr>
+          <w:b/>
+          <w:bCs/>
+        </w:rPr>
+        <w:t xml:space="preserve">The following Metadata will be pulled from the </w:t>
+      </w:r>
+      <w:proofErr w:type="spellStart"/>
+      <w:r>
+        <w:rPr>
+          <w:b/>
+          <w:bCs/>
+        </w:rPr>
+        <w:t>Estated</w:t>
+      </w:r>
+      <w:proofErr w:type="spellEnd"/>
+      <w:r>
+        <w:rPr>
+          <w:b/>
+          <w:bCs/>
+        </w:rPr>
+        <w:t xml:space="preserve"> API and inserted into the SITEID record being created as a new site:</w:t>
+      </w:r>
+      <w:r>
+        <w:t xml:space="preserve"> </w:t>
+      </w:r>
+    </w:p>
+    <w:p>
+      <w:pPr>
+        <w:ind w:left="720" w:firstLine="720"/>
+        <w:rPr>
+          <w:color w:val="538135" w:themeColor="accent6" w:themeShade="BF"/>
+        </w:rPr>
+      </w:pPr>
+      <w:proofErr w:type="spellStart"/>
+      <w:r>
+        <w:rPr>
+          <w:color w:val="538135" w:themeColor="accent6" w:themeShade="BF"/>
+        </w:rPr>
+        <w:t>property_</w:t>
+      </w:r>
+      <w:proofErr w:type="gramStart"/>
+      <w:r>
+        <w:rPr>
+          <w:color w:val="538135" w:themeColor="accent6" w:themeShade="BF"/>
+        </w:rPr>
+        <w:t>id</w:t>
+      </w:r>
+      <w:proofErr w:type="spellEnd"/>
+      <w:r>
+        <w:rPr>
+          <w:color w:val="538135" w:themeColor="accent6" w:themeShade="BF"/>
+        </w:rPr>
+        <w:t>(</w:t>
+      </w:r>
+      <w:proofErr w:type="spellStart"/>
+      <w:proofErr w:type="gramEnd"/>
+      <w:r>
+        <w:rPr>
+          <w:color w:val="538135" w:themeColor="accent6" w:themeShade="BF"/>
+        </w:rPr>
+        <w:t>int</w:t>
+      </w:r>
+      <w:proofErr w:type="spellEnd"/>
+      <w:r>
+        <w:rPr>
+          <w:color w:val="538135" w:themeColor="accent6" w:themeShade="BF"/>
+        </w:rPr>
+        <w:t xml:space="preserve">), </w:t>
+      </w:r>
+    </w:p>
+    <w:p>
+      <w:pPr>
+        <w:ind w:left="720" w:firstLine="720"/>
+        <w:rPr>
+          <w:color w:val="538135" w:themeColor="accent6" w:themeShade="BF"/>
+        </w:rPr>
+      </w:pPr>
+      <w:proofErr w:type="gramStart"/>
+      <w:r>
+        <w:rPr>
+          <w:color w:val="538135" w:themeColor="accent6" w:themeShade="BF"/>
+        </w:rPr>
+        <w:t>UPI(</w:t>
+      </w:r>
+      <w:proofErr w:type="gramEnd"/>
+      <w:r>
+        <w:rPr>
+          <w:color w:val="538135" w:themeColor="accent6" w:themeShade="BF"/>
+        </w:rPr>
+        <w:t xml:space="preserve">string), </w:t>
+      </w:r>
+    </w:p>
+    <w:p>
+      <w:pPr>
+        <w:ind w:left="720" w:firstLine="720"/>
+        <w:rPr>
+          <w:color w:val="538135" w:themeColor="accent6" w:themeShade="BF"/>
+        </w:rPr>
+      </w:pPr>
+      <w:proofErr w:type="spellStart"/>
+      <w:r>
+        <w:rPr>
+          <w:color w:val="538135" w:themeColor="accent6" w:themeShade="BF"/>
+        </w:rPr>
+        <w:t>published_</w:t>
+      </w:r>
+      <w:proofErr w:type="gramStart"/>
+      <w:r>
+        <w:rPr>
+          <w:color w:val="538135" w:themeColor="accent6" w:themeShade="BF"/>
+        </w:rPr>
+        <w:t>at</w:t>
+      </w:r>
+      <w:proofErr w:type="spellEnd"/>
+      <w:r>
+        <w:rPr>
+          <w:color w:val="538135" w:themeColor="accent6" w:themeShade="BF"/>
+        </w:rPr>
+        <w:t>(</w:t>
+      </w:r>
+      <w:proofErr w:type="spellStart"/>
+      <w:proofErr w:type="gramEnd"/>
+      <w:r>
+        <w:rPr>
+          <w:color w:val="538135" w:themeColor="accent6" w:themeShade="BF"/>
+        </w:rPr>
+        <w:t>datetime</w:t>
+      </w:r>
+      <w:proofErr w:type="spellEnd"/>
+      <w:r>
+        <w:rPr>
+          <w:color w:val="538135" w:themeColor="accent6" w:themeShade="BF"/>
+        </w:rPr>
+        <w:t xml:space="preserve">), </w:t>
+      </w:r>
+    </w:p>
+    <w:p>
+      <w:pPr>
+        <w:ind w:left="720" w:firstLine="720"/>
+        <w:rPr>
+          <w:color w:val="538135" w:themeColor="accent6" w:themeShade="BF"/>
+        </w:rPr>
+      </w:pPr>
+      <w:proofErr w:type="spellStart"/>
+      <w:r>
+        <w:rPr>
+          <w:color w:val="538135" w:themeColor="accent6" w:themeShade="BF"/>
+        </w:rPr>
+        <w:t>updated_</w:t>
+      </w:r>
+      <w:proofErr w:type="gramStart"/>
+      <w:r>
+        <w:rPr>
+          <w:color w:val="538135" w:themeColor="accent6" w:themeShade="BF"/>
+        </w:rPr>
+        <w:t>at</w:t>
+      </w:r>
+      <w:proofErr w:type="spellEnd"/>
+      <w:r>
+        <w:rPr>
+          <w:color w:val="538135" w:themeColor="accent6" w:themeShade="BF"/>
+        </w:rPr>
+        <w:t>(</w:t>
+      </w:r>
+      <w:proofErr w:type="spellStart"/>
+      <w:proofErr w:type="gramEnd"/>
+      <w:r>
+        <w:rPr>
+          <w:color w:val="538135" w:themeColor="accent6" w:themeShade="BF"/>
+        </w:rPr>
+        <w:t>date_time</w:t>
+      </w:r>
+      <w:proofErr w:type="spellEnd"/>
+      <w:r>
+        <w:rPr>
+          <w:color w:val="538135" w:themeColor="accent6" w:themeShade="BF"/>
+        </w:rPr>
+        <w:t xml:space="preserve">), </w:t>
+      </w:r>
+    </w:p>
+    <w:p>
+      <w:pPr>
+        <w:ind w:left="720"/>
+      </w:pPr>
+      <w:r>
+        <w:rPr>
+          <w:b/>
+          <w:bCs/>
+        </w:rPr>
+        <w:t xml:space="preserve">The following address data will be pulled from the </w:t>
+      </w:r>
+      <w:proofErr w:type="spellStart"/>
+      <w:r>
+        <w:rPr>
+          <w:b/>
+          <w:bCs/>
+        </w:rPr>
+        <w:t>Estated</w:t>
+      </w:r>
+      <w:proofErr w:type="spellEnd"/>
+      <w:r>
+        <w:rPr>
+          <w:b/>
+          <w:bCs/>
+        </w:rPr>
+        <w:t xml:space="preserve"> API and inserted into the SITEID record as well:</w:t>
+      </w:r>
+      <w:r>
+        <w:t xml:space="preserve"> </w:t>
+      </w:r>
+    </w:p>
+    <w:p>
+      <w:pPr>
+        <w:ind w:left="1440"/>
+      </w:pPr>
+      <w:proofErr w:type="spellStart"/>
+      <w:r>
+        <w:t>street_</w:t>
+      </w:r>
+      <w:proofErr w:type="gramStart"/>
+      <w:r>
+        <w:t>number</w:t>
+      </w:r>
+      <w:proofErr w:type="spellEnd"/>
+      <w:r>
+        <w:t>(</w:t>
+      </w:r>
+      <w:proofErr w:type="gramEnd"/>
+      <w:r>
+        <w:t>string),</w:t>
+      </w:r>
+    </w:p>
+    <w:p>
+      <w:pPr>
+        <w:ind w:left="1440"/>
+      </w:pPr>
+      <w:proofErr w:type="spellStart"/>
+      <w:r>
+        <w:lastRenderedPageBreak/>
+        <w:t>street_pre_</w:t>
+      </w:r>
+      <w:proofErr w:type="gramStart"/>
+      <w:r>
+        <w:t>direction</w:t>
+      </w:r>
+      <w:proofErr w:type="spellEnd"/>
+      <w:r>
+        <w:t>(</w:t>
+      </w:r>
+      <w:proofErr w:type="gramEnd"/>
+      <w:r>
+        <w:t>string),</w:t>
+      </w:r>
+    </w:p>
+    <w:p>
+      <w:pPr>
+        <w:ind w:left="1440"/>
+      </w:pPr>
+      <w:proofErr w:type="spellStart"/>
+      <w:r>
+        <w:t>street_</w:t>
+      </w:r>
+      <w:proofErr w:type="gramStart"/>
+      <w:r>
+        <w:t>suffix</w:t>
+      </w:r>
+      <w:proofErr w:type="spellEnd"/>
+      <w:r>
+        <w:t>(</w:t>
+      </w:r>
+      <w:proofErr w:type="gramEnd"/>
+      <w:r>
+        <w:t>string),</w:t>
+      </w:r>
+    </w:p>
+    <w:p>
+      <w:pPr>
+        <w:ind w:left="1440"/>
+      </w:pPr>
+      <w:proofErr w:type="spellStart"/>
+      <w:r>
+        <w:t>street_post_</w:t>
+      </w:r>
+      <w:proofErr w:type="gramStart"/>
+      <w:r>
+        <w:t>direction</w:t>
+      </w:r>
+      <w:proofErr w:type="spellEnd"/>
+      <w:r>
+        <w:t>(</w:t>
+      </w:r>
+      <w:proofErr w:type="gramEnd"/>
+      <w:r>
+        <w:t>string),</w:t>
+      </w:r>
+    </w:p>
+    <w:p>
+      <w:pPr>
+        <w:ind w:left="1440"/>
+      </w:pPr>
+      <w:proofErr w:type="spellStart"/>
+      <w:r>
+        <w:t>formatted_street_</w:t>
+      </w:r>
+      <w:proofErr w:type="gramStart"/>
+      <w:r>
+        <w:t>address</w:t>
+      </w:r>
+      <w:proofErr w:type="spellEnd"/>
+      <w:r>
+        <w:t>(</w:t>
+      </w:r>
+      <w:proofErr w:type="gramEnd"/>
+      <w:r>
+        <w:t>string),</w:t>
+      </w:r>
+    </w:p>
+    <w:p>
+      <w:pPr>
+        <w:ind w:left="1440"/>
+      </w:pPr>
+      <w:proofErr w:type="gramStart"/>
+      <w:r>
+        <w:t>city(</w:t>
+      </w:r>
+      <w:proofErr w:type="gramEnd"/>
+      <w:r>
+        <w:t>string),</w:t>
+      </w:r>
+    </w:p>
+    <w:p>
+      <w:pPr>
+        <w:ind w:left="1440"/>
+      </w:pPr>
+      <w:proofErr w:type="gramStart"/>
+      <w:r>
+        <w:t>state(</w:t>
+      </w:r>
+      <w:proofErr w:type="gramEnd"/>
+      <w:r>
+        <w:t>string),</w:t>
+      </w:r>
+    </w:p>
+    <w:p>
+      <w:pPr>
+        <w:ind w:left="1440"/>
+      </w:pPr>
+      <w:proofErr w:type="spellStart"/>
+      <w:r>
+        <w:t>zip_</w:t>
+      </w:r>
+      <w:proofErr w:type="gramStart"/>
+      <w:r>
+        <w:t>code</w:t>
+      </w:r>
+      <w:proofErr w:type="spellEnd"/>
+      <w:r>
+        <w:t>(</w:t>
+      </w:r>
+      <w:proofErr w:type="gramEnd"/>
+      <w:r>
+        <w:t>string),</w:t>
+      </w:r>
+    </w:p>
+    <w:p>
+      <w:pPr>
+        <w:ind w:left="1440"/>
+      </w:pPr>
+      <w:proofErr w:type="spellStart"/>
+      <w:r>
+        <w:t>zip_code_plus_</w:t>
+      </w:r>
+      <w:proofErr w:type="gramStart"/>
+      <w:r>
+        <w:t>four</w:t>
+      </w:r>
+      <w:proofErr w:type="spellEnd"/>
+      <w:r>
+        <w:t>(</w:t>
+      </w:r>
+      <w:proofErr w:type="gramEnd"/>
+      <w:r>
+        <w:t xml:space="preserve">string) </w:t>
+      </w:r>
+    </w:p>
+    <w:p>
+      <w:pPr>
+        <w:ind w:left="720"/>
+        <w:rPr>
+          <w:b/>
+          <w:bCs/>
+        </w:rPr>
+      </w:pPr>
+      <w:r>
+        <w:rPr>
+          <w:b/>
+          <w:bCs/>
+        </w:rPr>
+        <w:t xml:space="preserve">The following geocoding data will be pulled from the </w:t>
+      </w:r>
+      <w:proofErr w:type="spellStart"/>
+      <w:r>
+        <w:rPr>
+          <w:b/>
+          <w:bCs/>
+        </w:rPr>
+        <w:t>Estated</w:t>
+      </w:r>
+      <w:proofErr w:type="spellEnd"/>
+      <w:r>
+        <w:rPr>
+          <w:b/>
+          <w:bCs/>
+        </w:rPr>
+        <w:t xml:space="preserve"> API and inserted into the SITEID record: </w:t>
+      </w:r>
+    </w:p>
+    <w:p>
+      <w:pPr>
+        <w:ind w:left="720" w:firstLine="720"/>
+        <w:rPr>
+          <w:color w:val="538135" w:themeColor="accent6" w:themeShade="BF"/>
+        </w:rPr>
+      </w:pPr>
+      <w:proofErr w:type="gramStart"/>
+      <w:r>
+        <w:rPr>
+          <w:color w:val="538135" w:themeColor="accent6" w:themeShade="BF"/>
+        </w:rPr>
+        <w:t>street(</w:t>
+      </w:r>
+      <w:proofErr w:type="gramEnd"/>
+      <w:r>
+        <w:rPr>
+          <w:color w:val="538135" w:themeColor="accent6" w:themeShade="BF"/>
+        </w:rPr>
+        <w:t xml:space="preserve">object), </w:t>
+      </w:r>
+    </w:p>
+    <w:p>
+      <w:pPr>
+        <w:ind w:left="720" w:firstLine="720"/>
+        <w:rPr>
+          <w:color w:val="538135" w:themeColor="accent6" w:themeShade="BF"/>
+        </w:rPr>
+      </w:pPr>
+      <w:proofErr w:type="spellStart"/>
+      <w:r>
+        <w:rPr>
+          <w:color w:val="538135" w:themeColor="accent6" w:themeShade="BF"/>
+        </w:rPr>
+        <w:t>parcel_</w:t>
+      </w:r>
+      <w:proofErr w:type="gramStart"/>
+      <w:r>
+        <w:rPr>
+          <w:color w:val="538135" w:themeColor="accent6" w:themeShade="BF"/>
+        </w:rPr>
+        <w:t>centroid</w:t>
+      </w:r>
+      <w:proofErr w:type="spellEnd"/>
+      <w:r>
+        <w:rPr>
+          <w:color w:val="538135" w:themeColor="accent6" w:themeShade="BF"/>
+        </w:rPr>
+        <w:t>(</w:t>
+      </w:r>
+      <w:proofErr w:type="gramEnd"/>
+      <w:r>
+        <w:rPr>
+          <w:color w:val="538135" w:themeColor="accent6" w:themeShade="BF"/>
+        </w:rPr>
+        <w:t xml:space="preserve">object), </w:t>
+      </w:r>
+    </w:p>
+    <w:p>
+      <w:pPr>
+        <w:ind w:left="720" w:firstLine="720"/>
+        <w:rPr>
+          <w:color w:val="538135" w:themeColor="accent6" w:themeShade="BF"/>
+        </w:rPr>
+      </w:pPr>
+      <w:proofErr w:type="gramStart"/>
+      <w:r>
+        <w:rPr>
+          <w:color w:val="538135" w:themeColor="accent6" w:themeShade="BF"/>
+        </w:rPr>
+        <w:t>rooftop(</w:t>
+      </w:r>
+      <w:proofErr w:type="gramEnd"/>
+      <w:r>
+        <w:rPr>
+          <w:color w:val="538135" w:themeColor="accent6" w:themeShade="BF"/>
+        </w:rPr>
+        <w:t>object).</w:t>
+      </w:r>
+    </w:p>
+    <w:p>
+      <w:pPr>
+        <w:ind w:left="720"/>
+        <w:rPr>
+          <w:b/>
+          <w:bCs/>
+        </w:rPr>
+      </w:pPr>
+      <w:r>
+        <w:rPr>
+          <w:b/>
+          <w:bCs/>
+        </w:rPr>
+        <w:t xml:space="preserve">The following Geocoding information will be pulled from the </w:t>
+      </w:r>
+      <w:proofErr w:type="spellStart"/>
+      <w:r>
+        <w:rPr>
+          <w:b/>
+          <w:bCs/>
+        </w:rPr>
+        <w:t>Estated</w:t>
+      </w:r>
+      <w:proofErr w:type="spellEnd"/>
+      <w:r>
+        <w:rPr>
+          <w:b/>
+          <w:bCs/>
+        </w:rPr>
+        <w:t xml:space="preserve"> API and inserted into the SITEID record: </w:t>
+      </w:r>
+    </w:p>
+    <w:p>
+      <w:pPr>
+        <w:ind w:left="720" w:firstLine="720"/>
+      </w:pPr>
+      <w:proofErr w:type="gramStart"/>
+      <w:r>
+        <w:t>latitude(</w:t>
+      </w:r>
+      <w:proofErr w:type="gramEnd"/>
+      <w:r>
+        <w:t xml:space="preserve">decimal), </w:t>
+      </w:r>
+    </w:p>
+    <w:p>
+      <w:pPr>
+        <w:ind w:left="720" w:firstLine="720"/>
+      </w:pPr>
+      <w:proofErr w:type="gramStart"/>
+      <w:r>
+        <w:t>longitude(</w:t>
+      </w:r>
+      <w:proofErr w:type="gramEnd"/>
+      <w:r>
+        <w:t>decimal).</w:t>
+      </w:r>
+    </w:p>
+    <w:p>
+      <w:pPr>
+        <w:ind w:left="720"/>
+      </w:pPr>
+      <w:r>
+        <w:rPr>
+          <w:b/>
+          <w:bCs/>
+        </w:rPr>
+        <w:t xml:space="preserve">The following </w:t>
+      </w:r>
+      <w:r>
+        <w:rPr>
+          <w:b/>
+          <w:bCs/>
+        </w:rPr>
+        <w:t>parcel</w:t>
+      </w:r>
+      <w:r>
+        <w:rPr>
+          <w:b/>
+          <w:bCs/>
+        </w:rPr>
+        <w:t xml:space="preserve"> information will be pulled from the </w:t>
+      </w:r>
+      <w:proofErr w:type="spellStart"/>
+      <w:r>
+        <w:rPr>
+          <w:b/>
+          <w:bCs/>
+        </w:rPr>
+        <w:t>Estated</w:t>
+      </w:r>
+      <w:proofErr w:type="spellEnd"/>
+      <w:r>
+        <w:rPr>
+          <w:b/>
+          <w:bCs/>
+        </w:rPr>
+        <w:t xml:space="preserve"> API and stored in the SITEID record:</w:t>
+      </w:r>
+      <w:r>
+        <w:t xml:space="preserve"> </w:t>
+      </w:r>
+    </w:p>
+    <w:p>
+      <w:pPr>
+        <w:ind w:left="720"/>
+      </w:pPr>
+      <w:r>
+        <w:tab/>
+      </w:r>
+      <w:proofErr w:type="gramStart"/>
+      <w:r>
+        <w:t>depth(</w:t>
+      </w:r>
+      <w:proofErr w:type="gramEnd"/>
+      <w:r>
+        <w:t>integer),</w:t>
+      </w:r>
+    </w:p>
+    <w:p>
+      <w:pPr>
+        <w:ind w:left="1440"/>
+      </w:pPr>
+      <w:proofErr w:type="gramStart"/>
+      <w:r>
+        <w:t>width(</w:t>
+      </w:r>
+      <w:proofErr w:type="gramEnd"/>
+      <w:r>
+        <w:t>integer),</w:t>
+      </w:r>
+    </w:p>
+    <w:p>
+      <w:pPr>
+        <w:ind w:left="1440"/>
+      </w:pPr>
+      <w:proofErr w:type="gramStart"/>
+      <w:r>
+        <w:t>size(</w:t>
+      </w:r>
+      <w:proofErr w:type="gramEnd"/>
+      <w:r>
+        <w:t>integer),</w:t>
+      </w:r>
+    </w:p>
+    <w:p>
+      <w:pPr>
+        <w:ind w:left="1440"/>
+      </w:pPr>
+      <w:proofErr w:type="gramStart"/>
+      <w:r>
+        <w:t>acres(</w:t>
+      </w:r>
+      <w:proofErr w:type="gramEnd"/>
+      <w:r>
+        <w:t>decimal),</w:t>
+      </w:r>
+    </w:p>
+    <w:p>
+      <w:pPr>
+        <w:ind w:left="1440"/>
+      </w:pPr>
+      <w:proofErr w:type="gramStart"/>
+      <w:r>
+        <w:t>range(</w:t>
+      </w:r>
+      <w:proofErr w:type="gramEnd"/>
+      <w:r>
+        <w:t>string),</w:t>
+      </w:r>
+    </w:p>
+    <w:p>
+      <w:pPr>
+        <w:ind w:left="1440"/>
+      </w:pPr>
+      <w:proofErr w:type="gramStart"/>
+      <w:r>
+        <w:t>township(</w:t>
+      </w:r>
+      <w:proofErr w:type="gramEnd"/>
+      <w:r>
+        <w:t>string),</w:t>
+      </w:r>
+    </w:p>
+    <w:p>
+      <w:pPr>
+        <w:ind w:left="1440"/>
+      </w:pPr>
+      <w:proofErr w:type="gramStart"/>
+      <w:r>
+        <w:t>section(</w:t>
+      </w:r>
+      <w:proofErr w:type="gramEnd"/>
+      <w:r>
+        <w:t>string),</w:t>
+      </w:r>
+    </w:p>
+    <w:p>
+      <w:pPr>
+        <w:ind w:left="1440"/>
+      </w:pPr>
+      <w:proofErr w:type="gramStart"/>
+      <w:r>
+        <w:t>block(</w:t>
+      </w:r>
+      <w:proofErr w:type="gramEnd"/>
+      <w:r>
+        <w:t>string),</w:t>
+      </w:r>
+    </w:p>
+    <w:p>
+      <w:pPr>
+        <w:ind w:left="1440"/>
+      </w:pPr>
+      <w:proofErr w:type="gramStart"/>
+      <w:r>
+        <w:t>lot</w:t>
+      </w:r>
+      <w:proofErr w:type="gramEnd"/>
+      <w:r>
+        <w:t xml:space="preserve"> (string),</w:t>
+      </w:r>
+    </w:p>
+    <w:p>
+      <w:pPr>
+        <w:ind w:left="1440"/>
+      </w:pPr>
+      <w:proofErr w:type="spellStart"/>
+      <w:r>
+        <w:t>location_</w:t>
+      </w:r>
+      <w:proofErr w:type="gramStart"/>
+      <w:r>
+        <w:t>description</w:t>
+      </w:r>
+      <w:proofErr w:type="spellEnd"/>
+      <w:r>
+        <w:t>(</w:t>
+      </w:r>
+      <w:proofErr w:type="gramEnd"/>
+      <w:r>
+        <w:t>string),</w:t>
+      </w:r>
+    </w:p>
+    <w:p>
+      <w:pPr>
+        <w:ind w:left="1440"/>
+      </w:pPr>
+      <w:proofErr w:type="spellStart"/>
+      <w:r>
+        <w:t>building_</w:t>
+      </w:r>
+      <w:proofErr w:type="gramStart"/>
+      <w:r>
+        <w:t>count</w:t>
+      </w:r>
+      <w:proofErr w:type="spellEnd"/>
+      <w:r>
+        <w:t>(</w:t>
+      </w:r>
+      <w:proofErr w:type="gramEnd"/>
+      <w:r>
+        <w:t>integer),</w:t>
+      </w:r>
+    </w:p>
+    <w:p>
+      <w:pPr>
+        <w:ind w:left="1440"/>
+      </w:pPr>
+      <w:proofErr w:type="gramStart"/>
+      <w:r>
+        <w:lastRenderedPageBreak/>
+        <w:t>boundaries(</w:t>
+      </w:r>
+      <w:proofErr w:type="gramEnd"/>
+      <w:r>
+        <w:t>object)</w:t>
+      </w:r>
+    </w:p>
+    <w:p>
+      <w:pPr>
+        <w:ind w:left="720"/>
+      </w:pPr>
+      <w:r>
+        <w:rPr>
+          <w:b/>
+          <w:bCs/>
+        </w:rPr>
+        <w:t xml:space="preserve">The following </w:t>
+      </w:r>
+      <w:proofErr w:type="spellStart"/>
+      <w:r>
+        <w:rPr>
+          <w:b/>
+          <w:bCs/>
+        </w:rPr>
+        <w:t>parcel.boundaries</w:t>
+      </w:r>
+      <w:proofErr w:type="spellEnd"/>
+      <w:r>
+        <w:rPr>
+          <w:b/>
+          <w:bCs/>
+        </w:rPr>
+        <w:t xml:space="preserve"> information will be pulled from the </w:t>
+      </w:r>
+      <w:proofErr w:type="spellStart"/>
+      <w:r>
+        <w:rPr>
+          <w:b/>
+          <w:bCs/>
+        </w:rPr>
+        <w:t>Estated</w:t>
+      </w:r>
+      <w:proofErr w:type="spellEnd"/>
+      <w:r>
+        <w:rPr>
+          <w:b/>
+          <w:bCs/>
+        </w:rPr>
+        <w:t xml:space="preserve"> API and stored in the SITEID record:</w:t>
+      </w:r>
+      <w:r>
+        <w:t xml:space="preserve"> </w:t>
+      </w:r>
+    </w:p>
+    <w:p>
+      <w:pPr>
+        <w:ind w:left="720" w:firstLine="720"/>
+      </w:pPr>
+      <w:proofErr w:type="spellStart"/>
+      <w:proofErr w:type="gramStart"/>
+      <w:r>
+        <w:t>srid</w:t>
+      </w:r>
+      <w:proofErr w:type="spellEnd"/>
+      <w:r>
+        <w:t>(</w:t>
+      </w:r>
+      <w:proofErr w:type="gramEnd"/>
+      <w:r>
+        <w:t xml:space="preserve">integer), </w:t>
+      </w:r>
+    </w:p>
+    <w:p>
+      <w:pPr>
+        <w:ind w:left="720" w:firstLine="720"/>
+      </w:pPr>
+      <w:proofErr w:type="spellStart"/>
+      <w:proofErr w:type="gramStart"/>
+      <w:r>
+        <w:t>wkt</w:t>
+      </w:r>
+      <w:proofErr w:type="spellEnd"/>
+      <w:r>
+        <w:t>(</w:t>
+      </w:r>
+      <w:proofErr w:type="gramEnd"/>
+      <w:r>
+        <w:t xml:space="preserve">string), </w:t>
+      </w:r>
+    </w:p>
+    <w:p>
+      <w:pPr>
+        <w:ind w:left="720" w:firstLine="720"/>
+      </w:pPr>
+      <w:proofErr w:type="spellStart"/>
+      <w:proofErr w:type="gramStart"/>
+      <w:r>
+        <w:t>geojson</w:t>
+      </w:r>
+      <w:proofErr w:type="spellEnd"/>
+      <w:r>
+        <w:t>(</w:t>
+      </w:r>
+      <w:proofErr w:type="gramEnd"/>
+      <w:r>
+        <w:t>object).</w:t>
+      </w:r>
+    </w:p>
+    <w:p>
+      <w:pPr>
+        <w:ind w:left="720"/>
+      </w:pPr>
+      <w:r>
+        <w:rPr>
+          <w:b/>
+          <w:bCs/>
+        </w:rPr>
+        <w:t xml:space="preserve">The following </w:t>
+      </w:r>
+      <w:proofErr w:type="spellStart"/>
+      <w:r>
+        <w:rPr>
+          <w:b/>
+          <w:bCs/>
+        </w:rPr>
+        <w:t>parcel.boundaries.geojson</w:t>
+      </w:r>
+      <w:proofErr w:type="spellEnd"/>
+      <w:r>
+        <w:rPr>
+          <w:b/>
+          <w:bCs/>
+        </w:rPr>
+        <w:t xml:space="preserve"> information will be pulled from the </w:t>
+      </w:r>
+      <w:proofErr w:type="spellStart"/>
+      <w:r>
+        <w:rPr>
+          <w:b/>
+          <w:bCs/>
+        </w:rPr>
+        <w:t>Estated</w:t>
+      </w:r>
+      <w:proofErr w:type="spellEnd"/>
+      <w:r>
+        <w:rPr>
+          <w:b/>
+          <w:bCs/>
+        </w:rPr>
+        <w:t xml:space="preserve"> API and stored in the SITEID record:</w:t>
+      </w:r>
+      <w:r>
+        <w:t xml:space="preserve"> </w:t>
+      </w:r>
+    </w:p>
+    <w:p>
+      <w:pPr>
+        <w:ind w:left="720" w:firstLine="720"/>
+      </w:pPr>
+      <w:proofErr w:type="gramStart"/>
+      <w:r>
+        <w:t>type(</w:t>
+      </w:r>
+      <w:proofErr w:type="gramEnd"/>
+      <w:r>
+        <w:t xml:space="preserve">string), </w:t>
+      </w:r>
+    </w:p>
+    <w:p>
+      <w:pPr>
+        <w:ind w:left="720" w:firstLine="720"/>
+      </w:pPr>
+      <w:proofErr w:type="gramStart"/>
+      <w:r>
+        <w:t>coordinates(</w:t>
+      </w:r>
+      <w:proofErr w:type="gramEnd"/>
+      <w:r>
+        <w:t>decimal)</w:t>
+      </w:r>
+    </w:p>
+    <w:p>
+      <w:pPr>
+        <w:ind w:left="720"/>
+        <w:rPr>
+          <w:b/>
+          <w:bCs/>
+        </w:rPr>
+      </w:pPr>
+      <w:r>
+        <w:rPr>
+          <w:b/>
+          <w:bCs/>
+        </w:rPr>
+        <w:t xml:space="preserve">The following </w:t>
+      </w:r>
+      <w:proofErr w:type="spellStart"/>
+      <w:r>
+        <w:rPr>
+          <w:b/>
+          <w:bCs/>
+        </w:rPr>
+        <w:t>land_use</w:t>
+      </w:r>
+      <w:proofErr w:type="spellEnd"/>
+      <w:r>
+        <w:rPr>
+          <w:b/>
+          <w:bCs/>
+        </w:rPr>
+        <w:t xml:space="preserve"> information will be pulled from the </w:t>
+      </w:r>
+      <w:proofErr w:type="spellStart"/>
+      <w:r>
+        <w:rPr>
+          <w:b/>
+          <w:bCs/>
+        </w:rPr>
+        <w:t>Estated</w:t>
+      </w:r>
+      <w:proofErr w:type="spellEnd"/>
+      <w:r>
+        <w:rPr>
+          <w:b/>
+          <w:bCs/>
+        </w:rPr>
+        <w:t xml:space="preserve"> API and stored in the SITEID record: </w:t>
+      </w:r>
+    </w:p>
+    <w:p>
+      <w:pPr>
+        <w:ind w:left="720" w:firstLine="720"/>
+      </w:pPr>
+      <w:proofErr w:type="spellStart"/>
+      <w:r>
+        <w:t>classification_</w:t>
+      </w:r>
+      <w:proofErr w:type="gramStart"/>
+      <w:r>
+        <w:t>code</w:t>
+      </w:r>
+      <w:proofErr w:type="spellEnd"/>
+      <w:r>
+        <w:t>(</w:t>
+      </w:r>
+      <w:proofErr w:type="gramEnd"/>
+      <w:r>
+        <w:t xml:space="preserve">string), </w:t>
+      </w:r>
+    </w:p>
+    <w:p>
+      <w:pPr>
+        <w:ind w:left="720" w:firstLine="720"/>
+      </w:pPr>
+      <w:proofErr w:type="gramStart"/>
+      <w:r>
+        <w:t>category(</w:t>
+      </w:r>
+      <w:proofErr w:type="gramEnd"/>
+      <w:r>
+        <w:t xml:space="preserve">string), </w:t>
+      </w:r>
+    </w:p>
+    <w:p>
+      <w:pPr>
+        <w:ind w:left="720" w:firstLine="720"/>
+      </w:pPr>
+      <w:proofErr w:type="gramStart"/>
+      <w:r>
+        <w:t>subcategory(</w:t>
+      </w:r>
+      <w:proofErr w:type="gramEnd"/>
+      <w:r>
+        <w:t xml:space="preserve">string), </w:t>
+      </w:r>
+    </w:p>
+    <w:p>
+      <w:pPr>
+        <w:ind w:left="720" w:firstLine="720"/>
+      </w:pPr>
+      <w:proofErr w:type="spellStart"/>
+      <w:r>
+        <w:t>source_</w:t>
+      </w:r>
+      <w:proofErr w:type="gramStart"/>
+      <w:r>
+        <w:t>code</w:t>
+      </w:r>
+      <w:proofErr w:type="spellEnd"/>
+      <w:r>
+        <w:t>(</w:t>
+      </w:r>
+      <w:proofErr w:type="gramEnd"/>
+      <w:r>
+        <w:t xml:space="preserve">string), </w:t>
+      </w:r>
+    </w:p>
+    <w:p>
+      <w:pPr>
+        <w:ind w:left="720" w:firstLine="720"/>
+      </w:pPr>
+      <w:proofErr w:type="gramStart"/>
+      <w:r>
+        <w:t>zoning(</w:t>
+      </w:r>
+      <w:proofErr w:type="gramEnd"/>
+      <w:r>
+        <w:t>string).</w:t>
+      </w:r>
+    </w:p>
+    <w:p>
+      <w:pPr>
+        <w:ind w:left="720"/>
+      </w:pPr>
+      <w:r>
+        <w:rPr>
+          <w:b/>
+          <w:bCs/>
+        </w:rPr>
+        <w:t xml:space="preserve">The following structures array will be pulled from the </w:t>
+      </w:r>
+      <w:proofErr w:type="spellStart"/>
+      <w:r>
+        <w:rPr>
+          <w:b/>
+          <w:bCs/>
+        </w:rPr>
+        <w:t>Estated</w:t>
+      </w:r>
+      <w:proofErr w:type="spellEnd"/>
+      <w:r>
+        <w:rPr>
+          <w:b/>
+          <w:bCs/>
+        </w:rPr>
+        <w:t xml:space="preserve"> API and saved (may be multiple structures returned, save them all and stored in the SITEID record:</w:t>
+      </w:r>
+      <w:r>
+        <w:t xml:space="preserve"> </w:t>
+      </w:r>
+    </w:p>
+    <w:p>
+      <w:pPr>
+        <w:ind w:left="720"/>
+      </w:pPr>
+      <w:proofErr w:type="spellStart"/>
+      <w:r>
+        <w:t>is_primary</w:t>
+      </w:r>
+      <w:proofErr w:type="spellEnd"/>
+      <w:r>
+        <w:t xml:space="preserve">(Boolean), </w:t>
+      </w:r>
+      <w:proofErr w:type="spellStart"/>
+      <w:r>
+        <w:t>year_built</w:t>
+      </w:r>
+      <w:proofErr w:type="spellEnd"/>
+      <w:r>
+        <w:t xml:space="preserve">(integer), </w:t>
+      </w:r>
+      <w:proofErr w:type="spellStart"/>
+      <w:r>
+        <w:t>effective_year_built</w:t>
+      </w:r>
+      <w:proofErr w:type="spellEnd"/>
+      <w:r>
+        <w:t xml:space="preserve">(integer), identifier(string), </w:t>
+      </w:r>
+      <w:proofErr w:type="spellStart"/>
+      <w:r>
+        <w:t>rooms_count</w:t>
+      </w:r>
+      <w:proofErr w:type="spellEnd"/>
+      <w:r>
+        <w:t xml:space="preserve">(integer), </w:t>
+      </w:r>
+      <w:proofErr w:type="spellStart"/>
+      <w:r>
+        <w:t>beds_count</w:t>
+      </w:r>
+      <w:proofErr w:type="spellEnd"/>
+      <w:r>
+        <w:t xml:space="preserve">(integer), </w:t>
+      </w:r>
+      <w:proofErr w:type="spellStart"/>
+      <w:r>
+        <w:t>half_baths_count</w:t>
+      </w:r>
+      <w:proofErr w:type="spellEnd"/>
+      <w:r>
+        <w:t xml:space="preserve">(integer), </w:t>
+      </w:r>
+      <w:proofErr w:type="spellStart"/>
+      <w:r>
+        <w:t>full_baths_count</w:t>
+      </w:r>
+      <w:proofErr w:type="spellEnd"/>
+      <w:r>
+        <w:t xml:space="preserve">(integer), </w:t>
+      </w:r>
+      <w:proofErr w:type="spellStart"/>
+      <w:r>
+        <w:t>quarter_baths_count</w:t>
+      </w:r>
+      <w:proofErr w:type="spellEnd"/>
+      <w:r>
+        <w:t xml:space="preserve">(integer), </w:t>
+      </w:r>
+      <w:proofErr w:type="spellStart"/>
+      <w:r>
+        <w:t>three_quarter_baths_count</w:t>
+      </w:r>
+      <w:proofErr w:type="spellEnd"/>
+      <w:r>
+        <w:t xml:space="preserve">(integer), </w:t>
+      </w:r>
+      <w:proofErr w:type="spellStart"/>
+      <w:r>
+        <w:t>stories_count</w:t>
+      </w:r>
+      <w:proofErr w:type="spellEnd"/>
+      <w:r>
+        <w:t xml:space="preserve">(decimal), </w:t>
+      </w:r>
+      <w:proofErr w:type="spellStart"/>
+      <w:r>
+        <w:t>units_count</w:t>
+      </w:r>
+      <w:proofErr w:type="spellEnd"/>
+      <w:r>
+        <w:t xml:space="preserve">(integer), </w:t>
+      </w:r>
+      <w:proofErr w:type="spellStart"/>
+      <w:r>
+        <w:t>total_size</w:t>
+      </w:r>
+      <w:proofErr w:type="spellEnd"/>
+      <w:r>
+        <w:t xml:space="preserve">(integer), </w:t>
+      </w:r>
+      <w:proofErr w:type="spellStart"/>
+      <w:r>
+        <w:t>finished_size</w:t>
+      </w:r>
+      <w:proofErr w:type="spellEnd"/>
+      <w:r>
+        <w:t xml:space="preserve">(integer), </w:t>
+      </w:r>
+      <w:proofErr w:type="spellStart"/>
+      <w:r>
+        <w:t>unfinished_size</w:t>
+      </w:r>
+      <w:proofErr w:type="spellEnd"/>
+      <w:r>
+        <w:t xml:space="preserve">(integer), </w:t>
+      </w:r>
+      <w:proofErr w:type="spellStart"/>
+      <w:r>
+        <w:t>basement_size</w:t>
+      </w:r>
+      <w:proofErr w:type="spellEnd"/>
+      <w:r>
+        <w:t xml:space="preserve">(integer), </w:t>
+      </w:r>
+      <w:proofErr w:type="spellStart"/>
+      <w:r>
+        <w:t>garage_size</w:t>
+      </w:r>
+      <w:proofErr w:type="spellEnd"/>
+      <w:r>
+        <w:t xml:space="preserve">(integer), height(integer), </w:t>
+      </w:r>
+      <w:proofErr w:type="spellStart"/>
+      <w:r>
+        <w:t>architecture_type</w:t>
+      </w:r>
+      <w:proofErr w:type="spellEnd"/>
+      <w:r>
+        <w:t xml:space="preserve">(string), </w:t>
+      </w:r>
+      <w:proofErr w:type="spellStart"/>
+      <w:r>
+        <w:t>exterior_wall_type</w:t>
+      </w:r>
+      <w:proofErr w:type="spellEnd"/>
+      <w:r>
+        <w:t xml:space="preserve">(string), </w:t>
+      </w:r>
+      <w:proofErr w:type="spellStart"/>
+      <w:r>
+        <w:t>air_conditioning_type</w:t>
+      </w:r>
+      <w:proofErr w:type="spellEnd"/>
+      <w:r>
+        <w:t xml:space="preserve">(string), </w:t>
+      </w:r>
+      <w:proofErr w:type="spellStart"/>
+      <w:r>
+        <w:t>basement_type</w:t>
+      </w:r>
+      <w:proofErr w:type="spellEnd"/>
+      <w:r>
+        <w:t xml:space="preserve">(string), </w:t>
+      </w:r>
+      <w:proofErr w:type="spellStart"/>
+      <w:r>
+        <w:t>building_type</w:t>
+      </w:r>
+      <w:proofErr w:type="spellEnd"/>
+      <w:r>
+        <w:t xml:space="preserve">(string), category(string), condition(string), </w:t>
+      </w:r>
+      <w:proofErr w:type="spellStart"/>
+      <w:r>
+        <w:t>construction_type</w:t>
+      </w:r>
+      <w:proofErr w:type="spellEnd"/>
+      <w:r>
+        <w:t xml:space="preserve">(string), </w:t>
+      </w:r>
+      <w:proofErr w:type="spellStart"/>
+      <w:r>
+        <w:t>fireplace_count</w:t>
+      </w:r>
+      <w:proofErr w:type="spellEnd"/>
+      <w:r>
+        <w:t xml:space="preserve">(integer), </w:t>
+      </w:r>
+      <w:proofErr w:type="spellStart"/>
+      <w:r>
+        <w:t>foundation_type</w:t>
+      </w:r>
+      <w:proofErr w:type="spellEnd"/>
+      <w:r>
+        <w:t xml:space="preserve">(string), </w:t>
+      </w:r>
+      <w:proofErr w:type="spellStart"/>
+      <w:r>
+        <w:t>flooring_type</w:t>
+      </w:r>
+      <w:proofErr w:type="spellEnd"/>
+      <w:r>
+        <w:t xml:space="preserve">(string), </w:t>
+      </w:r>
+      <w:proofErr w:type="spellStart"/>
+      <w:r>
+        <w:t>garage_type</w:t>
+      </w:r>
+      <w:proofErr w:type="spellEnd"/>
+      <w:r>
+        <w:t xml:space="preserve">(string), </w:t>
+      </w:r>
+      <w:proofErr w:type="spellStart"/>
+      <w:r>
+        <w:t>heating_type</w:t>
+      </w:r>
+      <w:proofErr w:type="spellEnd"/>
+      <w:r>
+        <w:t xml:space="preserve">(string), </w:t>
+      </w:r>
+      <w:proofErr w:type="spellStart"/>
+      <w:r>
+        <w:t>mobile_home</w:t>
+      </w:r>
+      <w:proofErr w:type="spellEnd"/>
+      <w:r>
+        <w:t xml:space="preserve">(Boolean), </w:t>
+      </w:r>
+      <w:proofErr w:type="spellStart"/>
+      <w:r>
+        <w:t>parking_spaces</w:t>
+      </w:r>
+      <w:proofErr w:type="spellEnd"/>
+      <w:r>
+        <w:t xml:space="preserve">(integer), </w:t>
+      </w:r>
+      <w:proofErr w:type="spellStart"/>
+      <w:r>
+        <w:t>parking_type</w:t>
+      </w:r>
+      <w:proofErr w:type="spellEnd"/>
+      <w:r>
+        <w:t xml:space="preserve">(string), </w:t>
+      </w:r>
+      <w:proofErr w:type="spellStart"/>
+      <w:r>
+        <w:t>pool_type</w:t>
+      </w:r>
+      <w:proofErr w:type="spellEnd"/>
+      <w:r>
+        <w:t xml:space="preserve">(string), quality(string), </w:t>
+      </w:r>
+      <w:proofErr w:type="spellStart"/>
+      <w:r>
+        <w:t>roof_type</w:t>
+      </w:r>
+      <w:proofErr w:type="spellEnd"/>
+      <w:r>
+        <w:t xml:space="preserve">(string), </w:t>
+      </w:r>
+      <w:proofErr w:type="spellStart"/>
+      <w:r>
+        <w:t>roof_style_type</w:t>
+      </w:r>
+      <w:proofErr w:type="spellEnd"/>
+      <w:r>
+        <w:t xml:space="preserve">(string), </w:t>
+      </w:r>
+      <w:proofErr w:type="spellStart"/>
+      <w:r>
+        <w:t>electricity_type</w:t>
+      </w:r>
+      <w:proofErr w:type="spellEnd"/>
+      <w:r>
+        <w:t xml:space="preserve">(string), </w:t>
+      </w:r>
+      <w:proofErr w:type="spellStart"/>
+      <w:r>
+        <w:t>fuel_type</w:t>
+      </w:r>
+      <w:proofErr w:type="spellEnd"/>
+      <w:r>
+        <w:t xml:space="preserve">(string), </w:t>
+      </w:r>
+      <w:proofErr w:type="spellStart"/>
+      <w:r>
+        <w:t>sewer_type</w:t>
+      </w:r>
+      <w:proofErr w:type="spellEnd"/>
+      <w:r>
+        <w:t xml:space="preserve">(string), </w:t>
+      </w:r>
+      <w:proofErr w:type="spellStart"/>
+      <w:r>
+        <w:t>water_type</w:t>
+      </w:r>
+      <w:proofErr w:type="spellEnd"/>
+      <w:r>
+        <w:t>(string).</w:t>
+      </w:r>
+    </w:p>
+    <w:p>
+      <w:pPr>
+        <w:ind w:left="720"/>
+      </w:pPr>
+      <w:r>
+        <w:rPr>
+          <w:b/>
+          <w:bCs/>
+        </w:rPr>
+        <w:t xml:space="preserve">The following owners array will be pulled from the </w:t>
+      </w:r>
+      <w:proofErr w:type="spellStart"/>
+      <w:r>
+        <w:rPr>
+          <w:b/>
+          <w:bCs/>
+        </w:rPr>
+        <w:t>Estated</w:t>
+      </w:r>
+      <w:proofErr w:type="spellEnd"/>
+      <w:r>
+        <w:rPr>
+          <w:b/>
+          <w:bCs/>
+        </w:rPr>
+        <w:t xml:space="preserve"> API and saved. Will be multiple records of all current and previous owners on file</w:t>
+      </w:r>
+      <w:r>
+        <w:rPr>
+          <w:b/>
+          <w:bCs/>
+        </w:rPr>
+        <w:t>, Save all to SITEID record</w:t>
+      </w:r>
+      <w:r>
+        <w:t xml:space="preserve">: </w:t>
+      </w:r>
+      <w:proofErr w:type="spellStart"/>
+      <w:r>
+        <w:t>corporate_flag</w:t>
+      </w:r>
+      <w:proofErr w:type="spellEnd"/>
+      <w:r>
+        <w:t xml:space="preserve">(Boolean), name(string), </w:t>
+      </w:r>
+      <w:proofErr w:type="spellStart"/>
+      <w:r>
+        <w:t>second_name</w:t>
+      </w:r>
+      <w:proofErr w:type="spellEnd"/>
+      <w:r>
+        <w:t xml:space="preserve">(string), address(string), city(string), </w:t>
+      </w:r>
+      <w:r>
+        <w:lastRenderedPageBreak/>
+        <w:t xml:space="preserve">state(string), </w:t>
+      </w:r>
+      <w:proofErr w:type="spellStart"/>
+      <w:r>
+        <w:t>zip_code</w:t>
+      </w:r>
+      <w:proofErr w:type="spellEnd"/>
+      <w:r>
+        <w:t xml:space="preserve">(string), </w:t>
+      </w:r>
+      <w:proofErr w:type="spellStart"/>
+      <w:r>
+        <w:t>first_name</w:t>
+      </w:r>
+      <w:proofErr w:type="spellEnd"/>
+      <w:r>
+        <w:t xml:space="preserve">(string), </w:t>
+      </w:r>
+      <w:proofErr w:type="spellStart"/>
+      <w:r>
+        <w:t>middle_name</w:t>
+      </w:r>
+      <w:proofErr w:type="spellEnd"/>
+      <w:r>
+        <w:t xml:space="preserve">(string), </w:t>
+      </w:r>
+      <w:proofErr w:type="spellStart"/>
+      <w:r>
+        <w:t>last_name</w:t>
+      </w:r>
+      <w:proofErr w:type="spellEnd"/>
+      <w:r>
+        <w:t xml:space="preserve">(string), suffix(string), </w:t>
+      </w:r>
+      <w:proofErr w:type="spellStart"/>
+      <w:r>
+        <w:t>ended_at</w:t>
+      </w:r>
+      <w:proofErr w:type="spellEnd"/>
+      <w:r>
+        <w:t xml:space="preserve">(date), </w:t>
+      </w:r>
+      <w:proofErr w:type="spellStart"/>
+      <w:r>
+        <w:t>started_at</w:t>
+      </w:r>
+      <w:proofErr w:type="spellEnd"/>
+      <w:r>
+        <w:t>(date).</w:t>
+      </w:r>
+    </w:p>
+    <w:p>
+      <w:pPr>
+        <w:ind w:left="720"/>
+      </w:pPr>
+      <w:r>
+        <w:rPr>
+          <w:b/>
+          <w:bCs/>
+        </w:rPr>
+        <w:t>The following assessments array will show all tax assessments on file for the site, may be multiple save all</w:t>
+      </w:r>
+      <w:r>
+        <w:rPr>
+          <w:b/>
+          <w:bCs/>
+        </w:rPr>
+        <w:t xml:space="preserve"> to SITEID record</w:t>
+      </w:r>
+      <w:r>
+        <w:rPr>
+          <w:b/>
+          <w:bCs/>
+        </w:rPr>
+        <w:t>:</w:t>
+      </w:r>
+      <w:r>
+        <w:t xml:space="preserve"> land(integer), improvement(integer), total(</w:t>
+      </w:r>
+      <w:proofErr w:type="spellStart"/>
+      <w:r>
+        <w:t>int</w:t>
+      </w:r>
+      <w:proofErr w:type="spellEnd"/>
+      <w:r>
+        <w:t xml:space="preserve">), exemptions(array), </w:t>
+      </w:r>
+      <w:proofErr w:type="spellStart"/>
+      <w:r>
+        <w:t>tax_amount</w:t>
+      </w:r>
+      <w:proofErr w:type="spellEnd"/>
+      <w:r>
+        <w:t>(</w:t>
+      </w:r>
+      <w:proofErr w:type="spellStart"/>
+      <w:r>
+        <w:t>int</w:t>
+      </w:r>
+      <w:proofErr w:type="spellEnd"/>
+      <w:r>
+        <w:t xml:space="preserve">), </w:t>
+      </w:r>
+      <w:proofErr w:type="spellStart"/>
+      <w:r>
+        <w:t>tax_year</w:t>
+      </w:r>
+      <w:proofErr w:type="spellEnd"/>
+      <w:r>
+        <w:t>(</w:t>
+      </w:r>
+      <w:proofErr w:type="spellStart"/>
+      <w:r>
+        <w:t>int</w:t>
+      </w:r>
+      <w:proofErr w:type="spellEnd"/>
+      <w:r>
+        <w:t xml:space="preserve">), details(array), </w:t>
+      </w:r>
+      <w:proofErr w:type="spellStart"/>
+      <w:r>
+        <w:t>outstanding_tax</w:t>
+      </w:r>
+      <w:proofErr w:type="spellEnd"/>
+      <w:r>
+        <w:t xml:space="preserve">(decimal), </w:t>
+      </w:r>
+      <w:proofErr w:type="spellStart"/>
+      <w:r>
+        <w:t>appraised_land</w:t>
+      </w:r>
+      <w:proofErr w:type="spellEnd"/>
+      <w:r>
+        <w:t>(</w:t>
+      </w:r>
+      <w:proofErr w:type="spellStart"/>
+      <w:r>
+        <w:t>int</w:t>
+      </w:r>
+      <w:proofErr w:type="spellEnd"/>
+      <w:r>
+        <w:t xml:space="preserve">), </w:t>
+      </w:r>
+      <w:proofErr w:type="spellStart"/>
+      <w:r>
+        <w:t>appraised_improvement</w:t>
+      </w:r>
+      <w:proofErr w:type="spellEnd"/>
+      <w:r>
+        <w:t>(</w:t>
+      </w:r>
+      <w:proofErr w:type="spellStart"/>
+      <w:r>
+        <w:t>int</w:t>
+      </w:r>
+      <w:proofErr w:type="spellEnd"/>
+      <w:r>
+        <w:t xml:space="preserve">), </w:t>
+      </w:r>
+      <w:proofErr w:type="spellStart"/>
+      <w:r>
+        <w:t>appraised_total</w:t>
+      </w:r>
+      <w:proofErr w:type="spellEnd"/>
+      <w:r>
+        <w:t>(</w:t>
+      </w:r>
+      <w:proofErr w:type="spellStart"/>
+      <w:r>
+        <w:t>int</w:t>
+      </w:r>
+      <w:proofErr w:type="spellEnd"/>
+      <w:r>
+        <w:t>).</w:t>
+      </w:r>
+    </w:p>
+    <w:p>
+      <w:pPr>
+        <w:ind w:left="720"/>
+      </w:pPr>
+    </w:p>
+    <w:p>
+      <w:pPr>
+        <w:ind w:left="720"/>
+      </w:pPr>
+      <w:r>
+        <w:rPr>
+          <w:b/>
+          <w:bCs/>
+        </w:rPr>
+        <w:t>The following sales array will show all sales records on file for the property, may be multiple so save all</w:t>
+      </w:r>
+      <w:r>
+        <w:rPr>
+          <w:b/>
+          <w:bCs/>
+        </w:rPr>
+        <w:t xml:space="preserve"> to SITEID record</w:t>
+      </w:r>
+      <w:r>
+        <w:rPr>
+          <w:b/>
+          <w:bCs/>
+        </w:rPr>
+        <w:t>:</w:t>
+      </w:r>
+      <w:r>
+        <w:t xml:space="preserve"> date(date), </w:t>
+      </w:r>
+      <w:proofErr w:type="spellStart"/>
+      <w:r>
+        <w:t>recording_date</w:t>
+      </w:r>
+      <w:proofErr w:type="spellEnd"/>
+      <w:r>
+        <w:t>(date), price(</w:t>
+      </w:r>
+      <w:proofErr w:type="spellStart"/>
+      <w:r>
+        <w:t>int</w:t>
+      </w:r>
+      <w:proofErr w:type="spellEnd"/>
+      <w:r>
+        <w:t xml:space="preserve">), type(string), seller(string), buyer(string), </w:t>
+      </w:r>
+      <w:proofErr w:type="spellStart"/>
+      <w:r>
+        <w:t>transaction_id</w:t>
+      </w:r>
+      <w:proofErr w:type="spellEnd"/>
+      <w:r>
+        <w:t xml:space="preserve">(string), </w:t>
+      </w:r>
+      <w:proofErr w:type="spellStart"/>
+      <w:r>
+        <w:t>document_year</w:t>
+      </w:r>
+      <w:proofErr w:type="spellEnd"/>
+      <w:r>
+        <w:t>(</w:t>
+      </w:r>
+      <w:proofErr w:type="spellStart"/>
+      <w:r>
+        <w:t>int</w:t>
+      </w:r>
+      <w:proofErr w:type="spellEnd"/>
+      <w:r>
+        <w:t xml:space="preserve">), </w:t>
+      </w:r>
+      <w:proofErr w:type="spellStart"/>
+      <w:r>
+        <w:t>sale_code</w:t>
+      </w:r>
+      <w:proofErr w:type="spellEnd"/>
+      <w:r>
+        <w:t xml:space="preserve">(string), </w:t>
+      </w:r>
+      <w:proofErr w:type="spellStart"/>
+      <w:r>
+        <w:t>multi_apn</w:t>
+      </w:r>
+      <w:proofErr w:type="spellEnd"/>
+      <w:r>
+        <w:t>(Boolean), hpi_adjusted_price_2010(</w:t>
+      </w:r>
+      <w:proofErr w:type="spellStart"/>
+      <w:r>
+        <w:t>int</w:t>
+      </w:r>
+      <w:proofErr w:type="spellEnd"/>
+      <w:r>
+        <w:t xml:space="preserve">), </w:t>
+      </w:r>
+      <w:proofErr w:type="spellStart"/>
+      <w:r>
+        <w:t>deed_book</w:t>
+      </w:r>
+      <w:proofErr w:type="spellEnd"/>
+      <w:r>
+        <w:t xml:space="preserve">(string), </w:t>
+      </w:r>
+      <w:proofErr w:type="spellStart"/>
+      <w:r>
+        <w:t>deed_page</w:t>
+      </w:r>
+      <w:proofErr w:type="spellEnd"/>
+      <w:r>
+        <w:t xml:space="preserve">(string), </w:t>
+      </w:r>
+      <w:proofErr w:type="spellStart"/>
+      <w:r>
+        <w:t>document_id</w:t>
+      </w:r>
+      <w:proofErr w:type="spellEnd"/>
+      <w:r>
+        <w:t>(</w:t>
+      </w:r>
+      <w:proofErr w:type="spellStart"/>
+      <w:r>
+        <w:t>int</w:t>
+      </w:r>
+      <w:proofErr w:type="spellEnd"/>
+      <w:r>
+        <w:t>).</w:t>
+      </w:r>
+    </w:p>
+    <w:p>
+      <w:pPr>
+        <w:ind w:left="720"/>
+      </w:pPr>
+      <w:r>
+        <w:rPr>
+          <w:b/>
+          <w:bCs/>
+        </w:rPr>
+        <w:t>The following mortgages array will return all mortgage records on file. There may be multiple so save all to SITEID record:</w:t>
+      </w:r>
+      <w:r>
+        <w:t xml:space="preserve"> </w:t>
+      </w:r>
+      <w:proofErr w:type="gramStart"/>
+      <w:r>
+        <w:t>amount(</w:t>
+      </w:r>
+      <w:proofErr w:type="spellStart"/>
+      <w:proofErr w:type="gramEnd"/>
+      <w:r>
+        <w:t>int</w:t>
+      </w:r>
+      <w:proofErr w:type="spellEnd"/>
+      <w:r>
+        <w:t xml:space="preserve">), </w:t>
+      </w:r>
+      <w:proofErr w:type="spellStart"/>
+      <w:r>
+        <w:t>loan_type</w:t>
+      </w:r>
+      <w:proofErr w:type="spellEnd"/>
+      <w:r>
+        <w:t xml:space="preserve">(string), </w:t>
+      </w:r>
+      <w:proofErr w:type="spellStart"/>
+      <w:r>
+        <w:t>deed_type</w:t>
+      </w:r>
+      <w:proofErr w:type="spellEnd"/>
+      <w:r>
+        <w:t>(string), date(date), term(</w:t>
+      </w:r>
+      <w:proofErr w:type="spellStart"/>
+      <w:r>
+        <w:t>int</w:t>
+      </w:r>
+      <w:proofErr w:type="spellEnd"/>
+      <w:r>
+        <w:t xml:space="preserve">), </w:t>
+      </w:r>
+      <w:proofErr w:type="spellStart"/>
+      <w:r>
+        <w:t>due_date</w:t>
+      </w:r>
+      <w:proofErr w:type="spellEnd"/>
+      <w:r>
+        <w:t xml:space="preserve">(date), </w:t>
+      </w:r>
+      <w:proofErr w:type="spellStart"/>
+      <w:r>
+        <w:t>lender_name</w:t>
+      </w:r>
+      <w:proofErr w:type="spellEnd"/>
+      <w:r>
+        <w:t xml:space="preserve">(string), details(array). </w:t>
+      </w:r>
+    </w:p>
+    <w:p>
+      <w:pPr>
+        <w:ind w:left="720"/>
+      </w:pPr>
+      <w:r>
+        <w:rPr>
+          <w:b/>
+          <w:bCs/>
+        </w:rPr>
+        <w:t>The following legal details of the property will be returned for the property and need to be saved to SITEID record:</w:t>
+      </w:r>
+      <w:r>
+        <w:t xml:space="preserve"> </w:t>
+      </w:r>
+      <w:proofErr w:type="spellStart"/>
+      <w:r>
+        <w:t>apn_</w:t>
+      </w:r>
+      <w:proofErr w:type="gramStart"/>
+      <w:r>
+        <w:t>original</w:t>
+      </w:r>
+      <w:proofErr w:type="spellEnd"/>
+      <w:r>
+        <w:t>(</w:t>
+      </w:r>
+      <w:proofErr w:type="gramEnd"/>
+      <w:r>
+        <w:t xml:space="preserve">string), </w:t>
+      </w:r>
+      <w:proofErr w:type="spellStart"/>
+      <w:r>
+        <w:t>apn_unformatted</w:t>
+      </w:r>
+      <w:proofErr w:type="spellEnd"/>
+      <w:r>
+        <w:t xml:space="preserve">(string), </w:t>
+      </w:r>
+      <w:proofErr w:type="spellStart"/>
+      <w:r>
+        <w:t>tax_account</w:t>
+      </w:r>
+      <w:proofErr w:type="spellEnd"/>
+      <w:r>
+        <w:t xml:space="preserve">(string), </w:t>
+      </w:r>
+      <w:proofErr w:type="spellStart"/>
+      <w:r>
+        <w:t>legal_description</w:t>
+      </w:r>
+      <w:proofErr w:type="spellEnd"/>
+      <w:r>
+        <w:t xml:space="preserve">(string), </w:t>
+      </w:r>
+      <w:proofErr w:type="spellStart"/>
+      <w:r>
+        <w:t>planned_urban_development</w:t>
+      </w:r>
+      <w:proofErr w:type="spellEnd"/>
+      <w:r>
+        <w:t>(string).</w:t>
+      </w:r>
+    </w:p>
+    <w:p>
+      <w:pPr>
+        <w:ind w:left="720"/>
+      </w:pPr>
+      <w:r>
+        <w:rPr>
+          <w:b/>
+          <w:bCs/>
+        </w:rPr>
+        <w:t>The following valuation will be returned for the property and will be saved for the SITEID record:</w:t>
+      </w:r>
+      <w:r>
+        <w:t xml:space="preserve"> </w:t>
+      </w:r>
+      <w:proofErr w:type="gramStart"/>
+      <w:r>
+        <w:t>value(</w:t>
+      </w:r>
+      <w:proofErr w:type="spellStart"/>
+      <w:proofErr w:type="gramEnd"/>
+      <w:r>
+        <w:t>int</w:t>
+      </w:r>
+      <w:proofErr w:type="spellEnd"/>
+      <w:r>
+        <w:t>), low(</w:t>
+      </w:r>
+      <w:proofErr w:type="spellStart"/>
+      <w:r>
+        <w:t>int</w:t>
+      </w:r>
+      <w:proofErr w:type="spellEnd"/>
+      <w:r>
+        <w:t>), high(</w:t>
+      </w:r>
+      <w:proofErr w:type="spellStart"/>
+      <w:r>
+        <w:t>int</w:t>
+      </w:r>
+      <w:proofErr w:type="spellEnd"/>
+      <w:r>
+        <w:t xml:space="preserve">), confidence(decimal), </w:t>
+      </w:r>
+      <w:proofErr w:type="spellStart"/>
+      <w:r>
+        <w:t>market_value_change_year</w:t>
+      </w:r>
+      <w:proofErr w:type="spellEnd"/>
+      <w:r>
+        <w:t xml:space="preserve">(decimal), </w:t>
+      </w:r>
+      <w:proofErr w:type="spellStart"/>
+      <w:r>
+        <w:t>market_value_change_quarter</w:t>
+      </w:r>
+      <w:proofErr w:type="spellEnd"/>
+      <w:r>
+        <w:t xml:space="preserve">(decimal), forecast_1_year(decimal), </w:t>
+      </w:r>
+      <w:proofErr w:type="spellStart"/>
+      <w:r>
+        <w:t>suggested_rental</w:t>
+      </w:r>
+      <w:proofErr w:type="spellEnd"/>
+      <w:r>
+        <w:t>(</w:t>
+      </w:r>
+      <w:proofErr w:type="spellStart"/>
+      <w:r>
+        <w:t>int</w:t>
+      </w:r>
+      <w:proofErr w:type="spellEnd"/>
+      <w:r>
+        <w:t xml:space="preserve">). </w:t>
+      </w:r>
+    </w:p>
+    <w:p>
+      <w:pPr>
+        <w:ind w:left="720"/>
+      </w:pPr>
+      <w:r>
+        <w:rPr>
+          <w:b/>
+          <w:bCs/>
+        </w:rPr>
+        <w:t>The following postal information will be returned for the property. Save all for the SITEID record:</w:t>
+      </w:r>
+      <w:r>
+        <w:t xml:space="preserve"> </w:t>
+      </w:r>
+      <w:proofErr w:type="spellStart"/>
+      <w:r>
+        <w:t>carrier_</w:t>
+      </w:r>
+      <w:proofErr w:type="gramStart"/>
+      <w:r>
+        <w:t>code</w:t>
+      </w:r>
+      <w:proofErr w:type="spellEnd"/>
+      <w:r>
+        <w:t>(</w:t>
+      </w:r>
+      <w:proofErr w:type="gramEnd"/>
+      <w:r>
+        <w:t xml:space="preserve">string), </w:t>
+      </w:r>
+      <w:proofErr w:type="spellStart"/>
+      <w:r>
+        <w:t>delivery_point_code</w:t>
+      </w:r>
+      <w:proofErr w:type="spellEnd"/>
+      <w:r>
+        <w:t>(</w:t>
+      </w:r>
+      <w:proofErr w:type="spellStart"/>
+      <w:r>
+        <w:t>int</w:t>
+      </w:r>
+      <w:proofErr w:type="spellEnd"/>
+      <w:r>
+        <w:t xml:space="preserve">), </w:t>
+      </w:r>
+      <w:proofErr w:type="spellStart"/>
+      <w:r>
+        <w:t>delivery_point_check_digit</w:t>
+      </w:r>
+      <w:proofErr w:type="spellEnd"/>
+      <w:r>
+        <w:t>(</w:t>
+      </w:r>
+      <w:proofErr w:type="spellStart"/>
+      <w:r>
+        <w:t>int</w:t>
+      </w:r>
+      <w:proofErr w:type="spellEnd"/>
+      <w:r>
+        <w:t xml:space="preserve">), validated(Boolean), deliverable(string). </w:t>
+      </w:r>
+    </w:p>
+    <w:p>
+      <w:pPr>
+        <w:ind w:left="720"/>
+      </w:pPr>
+      <w:r>
+        <w:rPr>
+          <w:b/>
+          <w:bCs/>
+        </w:rPr>
+        <w:t xml:space="preserve">The following geographies information will be returned and need to be saved into the SITEID record: </w:t>
+      </w:r>
+      <w:proofErr w:type="gramStart"/>
+      <w:r>
+        <w:t>congressional(</w:t>
+      </w:r>
+      <w:proofErr w:type="gramEnd"/>
+      <w:r>
+        <w:t>string), neighborhood(string).</w:t>
+      </w:r>
+    </w:p>
+    <w:p>
+      <w:pPr>
+        <w:ind w:left="720"/>
+      </w:pPr>
+      <w:r>
+        <w:rPr>
+          <w:b/>
+          <w:bCs/>
+        </w:rPr>
+        <w:t xml:space="preserve">The following </w:t>
+      </w:r>
+      <w:proofErr w:type="spellStart"/>
+      <w:r>
+        <w:rPr>
+          <w:b/>
+          <w:bCs/>
+        </w:rPr>
+        <w:t>geographies.county</w:t>
+      </w:r>
+      <w:proofErr w:type="spellEnd"/>
+      <w:r>
+        <w:rPr>
+          <w:b/>
+          <w:bCs/>
+        </w:rPr>
+        <w:t xml:space="preserve"> information will be returned and need to be saved into the SITEID record:</w:t>
+      </w:r>
+      <w:r>
+        <w:t xml:space="preserve"> </w:t>
+      </w:r>
+      <w:proofErr w:type="gramStart"/>
+      <w:r>
+        <w:t>name(</w:t>
+      </w:r>
+      <w:proofErr w:type="gramEnd"/>
+      <w:r>
+        <w:t xml:space="preserve">string), </w:t>
+      </w:r>
+      <w:proofErr w:type="spellStart"/>
+      <w:r>
+        <w:t>state_fips_code</w:t>
+      </w:r>
+      <w:proofErr w:type="spellEnd"/>
+      <w:r>
+        <w:t xml:space="preserve">(string), </w:t>
+      </w:r>
+      <w:proofErr w:type="spellStart"/>
+      <w:r>
+        <w:t>fips_code</w:t>
+      </w:r>
+      <w:proofErr w:type="spellEnd"/>
+      <w:r>
+        <w:t>(string).</w:t>
+      </w:r>
+    </w:p>
+    <w:p>
+      <w:pPr>
+        <w:ind w:left="720"/>
+      </w:pPr>
+      <w:r>
+        <w:rPr>
+          <w:b/>
+          <w:bCs/>
+        </w:rPr>
+        <w:t xml:space="preserve">The following </w:t>
+      </w:r>
+      <w:proofErr w:type="spellStart"/>
+      <w:r>
+        <w:rPr>
+          <w:b/>
+          <w:bCs/>
+        </w:rPr>
+        <w:t>geographies.census</w:t>
+      </w:r>
+      <w:proofErr w:type="spellEnd"/>
+      <w:r>
+        <w:rPr>
+          <w:b/>
+          <w:bCs/>
+        </w:rPr>
+        <w:t xml:space="preserve"> information will be returned and need to be saved into the SITEID record:</w:t>
+      </w:r>
+      <w:r>
+        <w:t xml:space="preserve"> </w:t>
+      </w:r>
+      <w:proofErr w:type="spellStart"/>
+      <w:r>
+        <w:t>census_</w:t>
+      </w:r>
+      <w:proofErr w:type="gramStart"/>
+      <w:r>
+        <w:t>tract</w:t>
+      </w:r>
+      <w:proofErr w:type="spellEnd"/>
+      <w:r>
+        <w:t>(</w:t>
+      </w:r>
+      <w:proofErr w:type="spellStart"/>
+      <w:proofErr w:type="gramEnd"/>
+      <w:r>
+        <w:t>int</w:t>
+      </w:r>
+      <w:proofErr w:type="spellEnd"/>
+      <w:r>
+        <w:t xml:space="preserve">), </w:t>
+      </w:r>
+      <w:proofErr w:type="spellStart"/>
+      <w:r>
+        <w:t>census_block</w:t>
+      </w:r>
+      <w:proofErr w:type="spellEnd"/>
+      <w:r>
+        <w:t>(string).</w:t>
+      </w:r>
+    </w:p>
+    <w:p>
+      <w:pPr>
+        <w:ind w:left="720"/>
+      </w:pPr>
+      <w:r>
+        <w:rPr>
+          <w:b/>
+          <w:bCs/>
+        </w:rPr>
+        <w:t xml:space="preserve">The following </w:t>
+      </w:r>
+      <w:proofErr w:type="spellStart"/>
+      <w:r>
+        <w:rPr>
+          <w:b/>
+          <w:bCs/>
+        </w:rPr>
+        <w:t>geographies.cbsa</w:t>
+      </w:r>
+      <w:proofErr w:type="spellEnd"/>
+      <w:r>
+        <w:rPr>
+          <w:b/>
+          <w:bCs/>
+        </w:rPr>
+        <w:t xml:space="preserve"> will be returned for the Core based statistical area information on the property and needs to be saved into the SITEID record:</w:t>
+      </w:r>
+      <w:r>
+        <w:t xml:space="preserve"> </w:t>
+      </w:r>
+      <w:proofErr w:type="gramStart"/>
+      <w:r>
+        <w:t>name(</w:t>
+      </w:r>
+      <w:proofErr w:type="gramEnd"/>
+      <w:r>
+        <w:t>string), code(string), type(string).</w:t>
+      </w:r>
+    </w:p>
+    <w:p>
+      <w:pPr>
+        <w:ind w:left="720"/>
+      </w:pPr>
+      <w:r>
+        <w:rPr>
+          <w:b/>
+          <w:bCs/>
+        </w:rPr>
+        <w:t xml:space="preserve">The following </w:t>
+      </w:r>
+      <w:proofErr w:type="spellStart"/>
+      <w:r>
+        <w:rPr>
+          <w:b/>
+          <w:bCs/>
+        </w:rPr>
+        <w:t>geographies.school_elementary</w:t>
+      </w:r>
+      <w:proofErr w:type="spellEnd"/>
+      <w:r>
+        <w:rPr>
+          <w:b/>
+          <w:bCs/>
+        </w:rPr>
+        <w:t xml:space="preserve"> will be returned for the properties district and may be multiple so save all to SITEID record:</w:t>
+      </w:r>
+      <w:r>
+        <w:t xml:space="preserve"> </w:t>
+      </w:r>
+      <w:proofErr w:type="gramStart"/>
+      <w:r>
+        <w:t>geoid(</w:t>
+      </w:r>
+      <w:proofErr w:type="gramEnd"/>
+      <w:r>
+        <w:t xml:space="preserve">string), name(string), </w:t>
+      </w:r>
+      <w:proofErr w:type="spellStart"/>
+      <w:r>
+        <w:t>low_grade</w:t>
+      </w:r>
+      <w:proofErr w:type="spellEnd"/>
+      <w:r>
+        <w:t xml:space="preserve">(string), </w:t>
+      </w:r>
+      <w:proofErr w:type="spellStart"/>
+      <w:r>
+        <w:t>high_grade</w:t>
+      </w:r>
+      <w:proofErr w:type="spellEnd"/>
+      <w:r>
+        <w:t xml:space="preserve">(string), type(string). </w:t>
+      </w:r>
+    </w:p>
+    <w:p>
+      <w:pPr>
+        <w:ind w:left="720"/>
+      </w:pPr>
+      <w:r>
+        <w:rPr>
+          <w:b/>
+          <w:bCs/>
+        </w:rPr>
+        <w:lastRenderedPageBreak/>
+        <w:t xml:space="preserve">The following </w:t>
+      </w:r>
+      <w:proofErr w:type="spellStart"/>
+      <w:r>
+        <w:rPr>
+          <w:b/>
+          <w:bCs/>
+        </w:rPr>
+        <w:t>geographies.school_secondary</w:t>
+      </w:r>
+      <w:proofErr w:type="spellEnd"/>
+      <w:r>
+        <w:rPr>
+          <w:b/>
+          <w:bCs/>
+        </w:rPr>
+        <w:t xml:space="preserve"> will be returned for the properties district and may be multiple so save all to SITEID record:</w:t>
+      </w:r>
+      <w:r>
+        <w:t xml:space="preserve"> </w:t>
+      </w:r>
+      <w:proofErr w:type="gramStart"/>
+      <w:r>
+        <w:t>geoid(</w:t>
+      </w:r>
+      <w:proofErr w:type="gramEnd"/>
+      <w:r>
+        <w:t xml:space="preserve">string), name(string), </w:t>
+      </w:r>
+      <w:proofErr w:type="spellStart"/>
+      <w:r>
+        <w:t>low_grade</w:t>
+      </w:r>
+      <w:proofErr w:type="spellEnd"/>
+      <w:r>
+        <w:t xml:space="preserve">(string), </w:t>
+      </w:r>
+      <w:proofErr w:type="spellStart"/>
+      <w:r>
+        <w:t>high_grade</w:t>
+      </w:r>
+      <w:proofErr w:type="spellEnd"/>
+      <w:r>
+        <w:t xml:space="preserve">(string), type(string). </w:t>
+      </w:r>
+    </w:p>
+    <w:p>
+      <w:pPr>
+        <w:ind w:left="720"/>
+      </w:pPr>
+      <w:r>
+        <w:rPr>
+          <w:b/>
+          <w:bCs/>
+        </w:rPr>
+        <w:t xml:space="preserve">The following </w:t>
+      </w:r>
+      <w:proofErr w:type="spellStart"/>
+      <w:r>
+        <w:rPr>
+          <w:b/>
+          <w:bCs/>
+        </w:rPr>
+        <w:t>geogaphies.state_legislative_upper</w:t>
+      </w:r>
+      <w:proofErr w:type="spellEnd"/>
+      <w:r>
+        <w:rPr>
+          <w:b/>
+          <w:bCs/>
+        </w:rPr>
+        <w:t xml:space="preserve"> will be returned for the property about the State Legislative Upper House and saved to SITEID record: </w:t>
+      </w:r>
+      <w:proofErr w:type="gramStart"/>
+      <w:r>
+        <w:t>name(</w:t>
+      </w:r>
+      <w:proofErr w:type="gramEnd"/>
+      <w:r>
+        <w:t xml:space="preserve">string). </w:t>
+      </w:r>
+    </w:p>
+    <w:p>
+      <w:pPr>
+        <w:ind w:left="720"/>
+      </w:pPr>
+      <w:r>
+        <w:rPr>
+          <w:b/>
+          <w:bCs/>
+        </w:rPr>
+        <w:t xml:space="preserve">The following </w:t>
+      </w:r>
+      <w:proofErr w:type="spellStart"/>
+      <w:r>
+        <w:rPr>
+          <w:b/>
+          <w:bCs/>
+        </w:rPr>
+        <w:t>geographies.state_legislative_lower</w:t>
+      </w:r>
+      <w:proofErr w:type="spellEnd"/>
+      <w:r>
+        <w:rPr>
+          <w:b/>
+          <w:bCs/>
+        </w:rPr>
+        <w:t xml:space="preserve"> will be returned for the property about the State Legislative Lower House and saved to SITEID record:</w:t>
+      </w:r>
+      <w:r>
+        <w:t xml:space="preserve"> </w:t>
+      </w:r>
+      <w:proofErr w:type="gramStart"/>
+      <w:r>
+        <w:t>name(</w:t>
+      </w:r>
+      <w:proofErr w:type="gramEnd"/>
+      <w:r>
+        <w:t xml:space="preserve">string). </w:t>
+      </w:r>
+    </w:p>
+    <w:p>
+      <w:pPr>
+        <w:ind w:left="720"/>
+      </w:pPr>
+      <w:r>
+        <w:rPr>
+          <w:b/>
+          <w:bCs/>
+        </w:rPr>
+        <w:t xml:space="preserve">The following </w:t>
+      </w:r>
+      <w:proofErr w:type="spellStart"/>
+      <w:r>
+        <w:rPr>
+          <w:b/>
+          <w:bCs/>
+        </w:rPr>
+        <w:t>geographies.police</w:t>
+      </w:r>
+      <w:proofErr w:type="spellEnd"/>
+      <w:r>
+        <w:rPr>
+          <w:b/>
+          <w:bCs/>
+        </w:rPr>
+        <w:t xml:space="preserve"> will return information on Pol</w:t>
+      </w:r>
+      <w:r>
+        <w:rPr>
+          <w:b/>
+          <w:bCs/>
+        </w:rPr>
+        <w:t>i</w:t>
+      </w:r>
+      <w:r>
+        <w:rPr>
+          <w:b/>
+          <w:bCs/>
+        </w:rPr>
+        <w:t>ce about the property, save all to SITEID record:</w:t>
+      </w:r>
+      <w:r>
+        <w:t xml:space="preserve"> </w:t>
+      </w:r>
+      <w:proofErr w:type="gramStart"/>
+      <w:r>
+        <w:t>name(</w:t>
+      </w:r>
+      <w:proofErr w:type="gramEnd"/>
+      <w:r>
+        <w:t xml:space="preserve">string), type(string), city(string), </w:t>
+      </w:r>
+      <w:proofErr w:type="spellStart"/>
+      <w:r>
+        <w:t>state_fips</w:t>
+      </w:r>
+      <w:proofErr w:type="spellEnd"/>
+      <w:r>
+        <w:t xml:space="preserve">(string), </w:t>
+      </w:r>
+      <w:proofErr w:type="spellStart"/>
+      <w:r>
+        <w:t>county_fips</w:t>
+      </w:r>
+      <w:proofErr w:type="spellEnd"/>
+      <w:r>
+        <w:t>(string).</w:t>
+      </w:r>
+    </w:p>
+    <w:p>
+      <w:pPr>
+        <w:ind w:left="720"/>
+      </w:pPr>
+      <w:r>
+        <w:rPr>
+          <w:b/>
+          <w:bCs/>
+        </w:rPr>
+        <w:t xml:space="preserve">The following </w:t>
+      </w:r>
+      <w:proofErr w:type="spellStart"/>
+      <w:r>
+        <w:rPr>
+          <w:b/>
+          <w:bCs/>
+        </w:rPr>
+        <w:t>geographies.fire</w:t>
+      </w:r>
+      <w:proofErr w:type="spellEnd"/>
+      <w:r>
+        <w:rPr>
+          <w:b/>
+          <w:bCs/>
+        </w:rPr>
+        <w:t xml:space="preserve"> will return information on Fire Department for area, save all to SITEID record:</w:t>
+      </w:r>
+      <w:r>
+        <w:t xml:space="preserve"> </w:t>
+      </w:r>
+      <w:proofErr w:type="spellStart"/>
+      <w:r>
+        <w:t>fdid</w:t>
+      </w:r>
+      <w:proofErr w:type="spellEnd"/>
+      <w:r>
+        <w:t xml:space="preserve">(string), name(string), address(string), address_2(string), city(string), </w:t>
+      </w:r>
+      <w:proofErr w:type="spellStart"/>
+      <w:r>
+        <w:t>zip_code</w:t>
+      </w:r>
+      <w:proofErr w:type="spellEnd"/>
+      <w:r>
+        <w:t xml:space="preserve">(string), phone(string), </w:t>
+      </w:r>
+      <w:proofErr w:type="spellStart"/>
+      <w:r>
+        <w:t>mailing_address</w:t>
+      </w:r>
+      <w:proofErr w:type="spellEnd"/>
+      <w:r>
+        <w:t xml:space="preserve">(string), </w:t>
+      </w:r>
+      <w:proofErr w:type="spellStart"/>
+      <w:r>
+        <w:t>department_type</w:t>
+      </w:r>
+      <w:proofErr w:type="spellEnd"/>
+      <w:r>
+        <w:t xml:space="preserve">(string), </w:t>
+      </w:r>
+      <w:proofErr w:type="spellStart"/>
+      <w:r>
+        <w:t>organization_Type</w:t>
+      </w:r>
+      <w:proofErr w:type="spellEnd"/>
+      <w:r>
+        <w:t xml:space="preserve">(string), website(string), </w:t>
+      </w:r>
+      <w:proofErr w:type="spellStart"/>
+      <w:r>
+        <w:t>stations_count</w:t>
+      </w:r>
+      <w:proofErr w:type="spellEnd"/>
+      <w:r>
+        <w:t>(</w:t>
+      </w:r>
+      <w:proofErr w:type="spellStart"/>
+      <w:r>
+        <w:t>int</w:t>
+      </w:r>
+      <w:proofErr w:type="spellEnd"/>
+      <w:r>
+        <w:t xml:space="preserve">), </w:t>
+      </w:r>
+      <w:proofErr w:type="spellStart"/>
+      <w:r>
+        <w:t>career_firefighters_count</w:t>
+      </w:r>
+      <w:proofErr w:type="spellEnd"/>
+      <w:r>
+        <w:t>(</w:t>
+      </w:r>
+      <w:proofErr w:type="spellStart"/>
+      <w:r>
+        <w:t>int</w:t>
+      </w:r>
+      <w:proofErr w:type="spellEnd"/>
+      <w:r>
+        <w:t xml:space="preserve">), </w:t>
+      </w:r>
+      <w:proofErr w:type="spellStart"/>
+      <w:r>
+        <w:t>volunteer_firefighters_count</w:t>
+      </w:r>
+      <w:proofErr w:type="spellEnd"/>
+      <w:r>
+        <w:t>(</w:t>
+      </w:r>
+      <w:proofErr w:type="spellStart"/>
+      <w:r>
+        <w:t>int</w:t>
+      </w:r>
+      <w:proofErr w:type="spellEnd"/>
+      <w:r>
+        <w:t xml:space="preserve">), </w:t>
+      </w:r>
+      <w:proofErr w:type="spellStart"/>
+      <w:r>
+        <w:t>paid_per_call_firefighters_count</w:t>
+      </w:r>
+      <w:proofErr w:type="spellEnd"/>
+      <w:r>
+        <w:t>(</w:t>
+      </w:r>
+      <w:proofErr w:type="spellStart"/>
+      <w:r>
+        <w:t>int</w:t>
+      </w:r>
+      <w:proofErr w:type="spellEnd"/>
+      <w:r>
+        <w:t xml:space="preserve">), </w:t>
+      </w:r>
+      <w:proofErr w:type="spellStart"/>
+      <w:r>
+        <w:t>non_firefighting_staff_count</w:t>
+      </w:r>
+      <w:proofErr w:type="spellEnd"/>
+      <w:r>
+        <w:t>(</w:t>
+      </w:r>
+      <w:proofErr w:type="spellStart"/>
+      <w:r>
+        <w:t>int</w:t>
+      </w:r>
+      <w:proofErr w:type="spellEnd"/>
+      <w:r>
+        <w:t xml:space="preserve">), </w:t>
+      </w:r>
+      <w:proofErr w:type="spellStart"/>
+      <w:r>
+        <w:t>interpolated_latitude</w:t>
+      </w:r>
+      <w:proofErr w:type="spellEnd"/>
+      <w:r>
+        <w:t xml:space="preserve">(decimal), </w:t>
+      </w:r>
+      <w:proofErr w:type="spellStart"/>
+      <w:r>
+        <w:t>interpolated_longitude</w:t>
+      </w:r>
+      <w:proofErr w:type="spellEnd"/>
+      <w:r>
+        <w:t>(decimal, county(string), state(string).</w:t>
+      </w:r>
+    </w:p>
+    <w:p>
+      <w:pPr>
+        <w:ind w:left="720"/>
+      </w:pPr>
+      <w:r>
+        <w:rPr>
+          <w:b/>
+          <w:bCs/>
+        </w:rPr>
+        <w:t xml:space="preserve">The following </w:t>
+      </w:r>
+      <w:proofErr w:type="spellStart"/>
+      <w:r>
+        <w:rPr>
+          <w:b/>
+          <w:bCs/>
+        </w:rPr>
+        <w:t>geographies.flood</w:t>
+      </w:r>
+      <w:proofErr w:type="spellEnd"/>
+      <w:r>
+        <w:rPr>
+          <w:b/>
+          <w:bCs/>
+        </w:rPr>
+        <w:t xml:space="preserve"> information will be returned and needs to be saved in the SITEID record: </w:t>
+      </w:r>
+      <w:proofErr w:type="spellStart"/>
+      <w:r>
+        <w:t>fima_floode_</w:t>
+      </w:r>
+      <w:proofErr w:type="gramStart"/>
+      <w:r>
+        <w:t>zone</w:t>
+      </w:r>
+      <w:proofErr w:type="spellEnd"/>
+      <w:r>
+        <w:t>(</w:t>
+      </w:r>
+      <w:proofErr w:type="gramEnd"/>
+      <w:r>
+        <w:t xml:space="preserve">string), </w:t>
+      </w:r>
+      <w:proofErr w:type="spellStart"/>
+      <w:r>
+        <w:t>annual_flood_risk</w:t>
+      </w:r>
+      <w:proofErr w:type="spellEnd"/>
+      <w:r>
+        <w:t xml:space="preserve">(string), </w:t>
+      </w:r>
+      <w:proofErr w:type="spellStart"/>
+      <w:r>
+        <w:t>firm_panel_id</w:t>
+      </w:r>
+      <w:proofErr w:type="spellEnd"/>
+      <w:r>
+        <w:t>(string).</w:t>
+      </w:r>
+    </w:p>
+    <w:p>
+      <w:pPr>
+        <w:ind w:left="1418"/>
+        <w:rPr>
+          <w:color w:val="2E74B5" w:themeColor="accent1" w:themeShade="BF"/>
+        </w:rPr>
+      </w:pPr>
+    </w:p>
+    <w:p>
+      <w:pPr>
+        <w:ind w:left="1418"/>
+        <w:rPr>
+          <w:color w:val="2E74B5" w:themeColor="accent1" w:themeShade="BF"/>
+        </w:rPr>
+      </w:pPr>
+    </w:p>
+    <w:p>
+      <w:pPr>
         <w:pStyle w:val="Heading1"/>
       </w:pPr>
-      <w:bookmarkStart w:id="1" w:name="_Site_Viewer"/>
-      <w:bookmarkEnd w:id="1"/>
+      <w:bookmarkStart w:id="2" w:name="_Site_Viewer"/>
+      <w:bookmarkEnd w:id="2"/>
       <w:r>
         <w:t>Site Viewer</w:t>
       </w:r>
@@ -1242,24 +4007,21 @@
       </w:r>
       <w:proofErr w:type="spellEnd"/>
       <w:r>
-        <w:t xml:space="preserve">. This GLTF file will be a summation of all assets produced in relation to the site. The </w:t>
-      </w:r>
-      <w:r>
+        <w:t xml:space="preserve">. This GLTF file will be a summation of all assets produced in relation to the site. The quality of the GLTF is to be determined). This </w:t>
+      </w:r>
+      <w:proofErr w:type="spellStart"/>
+      <w:r>
+        <w:t>mapbox</w:t>
+      </w:r>
+      <w:proofErr w:type="spellEnd"/>
+      <w:r>
+        <w:t xml:space="preserve"> container should also display local </w:t>
+      </w:r>
+      <w:r>
+        <w:rPr>
+          <w:color w:val="0000D0"/>
+        </w:rPr>
         <w:lastRenderedPageBreak/>
-        <w:t xml:space="preserve">quality of the GLTF is to be determined). This </w:t>
-      </w:r>
-      <w:proofErr w:type="spellStart"/>
-      <w:r>
-        <w:t>mapbox</w:t>
-      </w:r>
-      <w:proofErr w:type="spellEnd"/>
-      <w:r>
-        <w:t xml:space="preserve"> container should also display local </w:t>
-      </w:r>
-      <w:r>
-        <w:rPr>
-          <w:color w:val="0000D0"/>
-        </w:rPr>
         <w:t xml:space="preserve">traffic </w:t>
       </w:r>
       <w:r>
@@ -1815,11 +4577,11 @@
       </w:r>
       <w:proofErr w:type="spellEnd"/>
       <w:r>
-        <w:t xml:space="preserve">), Identifier, Rooms Count, Beds Count, Baths Count, Half Baths Count, Full Baths Count, Quarter Baths Count, Three Quarter Baths Count, Stories Count, Units Count, Total Size, Finished Size, Unfinished Size, Basement Size, Garage </w:t>
+        <w:t xml:space="preserve">), Identifier, Rooms Count, Beds Count, Baths Count, Half Baths Count, Full Baths Count, Quarter Baths Count, Three Quarter Baths Count, Stories Count, Units Count, Total Size, Finished Size, Unfinished Size, Basement Size, Garage Size, Height, Architecture Type, Exterior Wall Type, Air Condition Type, Basement Type, </w:t>
       </w:r>
       <w:r>
         <w:lastRenderedPageBreak/>
-        <w:t xml:space="preserve">Size, Height, Architecture Type, Exterior Wall Type, Air Condition Type, Basement Type, Building Type, Category, Condition, Construction Type, Fireplace Count, Fireplace Type, Foundation Type, Flooring Type, Garage Type, Heating Type, Mobile Home (can be X or check mark based on False or True return), Parking Spaces, Pool Type, Quality, Roof Type, Roof Style Type, Electricity Type, Fuel Type, Sewer Type, Water Type. </w:t>
+        <w:t xml:space="preserve">Building Type, Category, Condition, Construction Type, Fireplace Count, Fireplace Type, Foundation Type, Flooring Type, Garage Type, Heating Type, Mobile Home (can be X or check mark based on False or True return), Parking Spaces, Pool Type, Quality, Roof Type, Roof Style Type, Electricity Type, Fuel Type, Sewer Type, Water Type. </w:t>
       </w:r>
     </w:p>
     <w:p>
@@ -2162,11 +4924,11 @@
       </w:r>
       <w:proofErr w:type="spellEnd"/>
       <w:r>
-        <w:t xml:space="preserve">), Name, Address, Address Second, City, Zip Code, Mailing Address, Department Type, Organization Type, Website (with </w:t>
+        <w:t xml:space="preserve">), Name, Address, Address Second, City, Zip Code, Mailing Address, Department Type, Organization Type, Website (with clickable link), Stations Count, Career Firefighters Count, Volunteer Firefighters Count, </w:t>
       </w:r>
       <w:r>
         <w:lastRenderedPageBreak/>
-        <w:t>clickable link), Stations Count, Career Firefighters Count, Volunteer Firefighters Count, Non Firefighting Staff, County, State/ (</w:t>
+        <w:t>Non Firefighting Staff, County, State/ (</w:t>
       </w:r>
       <w:proofErr w:type="spellStart"/>
       <w:r>
@@ -2293,8 +5055,6 @@
           <w:szCs w:val="32"/>
         </w:rPr>
       </w:pPr>
-      <w:bookmarkStart w:id="2" w:name="_GoBack"/>
-      <w:bookmarkEnd w:id="2"/>
     </w:p>
     <w:p/>
     <w:p>
@@ -4164,6 +6924,7 @@
   <w:style w:type="character" w:default="1" w:styleId="DefaultParagraphFont">
     <w:name w:val="Default Paragraph Font"/>
     <w:uiPriority w:val="1"/>
+    <w:semiHidden/>
     <w:unhideWhenUsed/>
   </w:style>
   <w:style w:type="table" w:default="1" w:styleId="TableNormal">

</xml_diff>

<commit_message>
integrated with API and store to MongoDB, before update Meteor 1.9
</commit_message>
<xml_diff>
--- a/Task.docx
+++ b/Task.docx
@@ -401,8 +401,6 @@
       <w:pPr>
         <w:ind w:left="1080"/>
       </w:pPr>
-      <w:bookmarkStart w:id="0" w:name="_GoBack"/>
-      <w:bookmarkEnd w:id="0"/>
     </w:p>
     <w:p>
       <w:pPr>
@@ -589,8 +587,8 @@
       <w:pPr>
         <w:pStyle w:val="Heading2"/>
       </w:pPr>
-      <w:bookmarkStart w:id="1" w:name="_Dashboard"/>
-      <w:bookmarkEnd w:id="1"/>
+      <w:bookmarkStart w:id="0" w:name="_Dashboard"/>
+      <w:bookmarkEnd w:id="0"/>
       <w:r>
         <w:t>Dashboard</w:t>
       </w:r>
@@ -1127,7 +1125,22 @@
           <w:b/>
           <w:bCs/>
         </w:rPr>
-        <w:t xml:space="preserve">The following Metadata will be pulled from the </w:t>
+        <w:t xml:space="preserve">The following </w:t>
+      </w:r>
+      <w:r>
+        <w:rPr>
+          <w:b/>
+          <w:bCs/>
+          <w:color w:val="FF0000"/>
+        </w:rPr>
+        <w:t xml:space="preserve">Metadata </w:t>
+      </w:r>
+      <w:r>
+        <w:rPr>
+          <w:b/>
+          <w:bCs/>
+        </w:rPr>
+        <w:t xml:space="preserve">will be pulled from the </w:t>
       </w:r>
       <w:proofErr w:type="spellStart"/>
       <w:r>
@@ -1312,7 +1325,22 @@
           <w:b/>
           <w:bCs/>
         </w:rPr>
-        <w:t xml:space="preserve">The following address data will be pulled from the </w:t>
+        <w:t xml:space="preserve">The following </w:t>
+      </w:r>
+      <w:r>
+        <w:rPr>
+          <w:b/>
+          <w:bCs/>
+          <w:color w:val="FF0000"/>
+        </w:rPr>
+        <w:t xml:space="preserve">address </w:t>
+      </w:r>
+      <w:r>
+        <w:rPr>
+          <w:b/>
+          <w:bCs/>
+        </w:rPr>
+        <w:t xml:space="preserve">data will be pulled from the </w:t>
       </w:r>
       <w:proofErr w:type="spellStart"/>
       <w:r>
@@ -1521,7 +1549,22 @@
           <w:b/>
           <w:bCs/>
         </w:rPr>
-        <w:t xml:space="preserve">The following geocoding data will be pulled from the </w:t>
+        <w:t xml:space="preserve">The following </w:t>
+      </w:r>
+      <w:r>
+        <w:rPr>
+          <w:b/>
+          <w:bCs/>
+          <w:color w:val="FFC000"/>
+        </w:rPr>
+        <w:t xml:space="preserve">geocoding </w:t>
+      </w:r>
+      <w:r>
+        <w:rPr>
+          <w:b/>
+          <w:bCs/>
+        </w:rPr>
+        <w:t xml:space="preserve">data will be pulled from the </w:t>
       </w:r>
       <w:proofErr w:type="spellStart"/>
       <w:r>
@@ -1633,7 +1676,56 @@
           <w:b/>
           <w:bCs/>
         </w:rPr>
-        <w:t xml:space="preserve">The following Geocoding information will be pulled from the </w:t>
+        <w:t xml:space="preserve">The following </w:t>
+      </w:r>
+      <w:proofErr w:type="gramStart"/>
+      <w:r>
+        <w:rPr>
+          <w:b/>
+          <w:bCs/>
+          <w:color w:val="FF0000"/>
+        </w:rPr>
+        <w:t>Geocoding</w:t>
+      </w:r>
+      <w:r>
+        <w:rPr>
+          <w:b/>
+          <w:bCs/>
+          <w:color w:val="FFC000"/>
+        </w:rPr>
+        <w:t>(</w:t>
+      </w:r>
+      <w:proofErr w:type="gramEnd"/>
+      <w:r>
+        <w:rPr>
+          <w:b/>
+          <w:bCs/>
+          <w:color w:val="FF0000"/>
+        </w:rPr>
+        <w:t>address</w:t>
+      </w:r>
+      <w:r>
+        <w:rPr>
+          <w:b/>
+          <w:bCs/>
+          <w:color w:val="FFC000"/>
+        </w:rPr>
+        <w:t>)</w:t>
+      </w:r>
+      <w:r>
+        <w:rPr>
+          <w:b/>
+          <w:bCs/>
+          <w:color w:val="FFC000"/>
+        </w:rPr>
+        <w:t xml:space="preserve"> </w:t>
+      </w:r>
+      <w:r>
+        <w:rPr>
+          <w:b/>
+          <w:bCs/>
+        </w:rPr>
+        <w:t xml:space="preserve">information will be pulled from the </w:t>
       </w:r>
       <w:proofErr w:type="spellStart"/>
       <w:r>
@@ -1693,15 +1785,16 @@
         <w:rPr>
           <w:b/>
           <w:bCs/>
-        </w:rPr>
-        <w:t>parcel</w:t>
-      </w:r>
-      <w:r>
-        <w:rPr>
-          <w:b/>
-          <w:bCs/>
-        </w:rPr>
-        <w:t xml:space="preserve"> information will be pulled from the </w:t>
+          <w:color w:val="FF0000"/>
+        </w:rPr>
+        <w:t xml:space="preserve">parcel </w:t>
+      </w:r>
+      <w:r>
+        <w:rPr>
+          <w:b/>
+          <w:bCs/>
+        </w:rPr>
+        <w:t xml:space="preserve">information will be pulled from the </w:t>
       </w:r>
       <w:proofErr w:type="spellStart"/>
       <w:r>
@@ -1915,6 +2008,7 @@
         <w:rPr>
           <w:b/>
           <w:bCs/>
+          <w:highlight w:val="yellow"/>
         </w:rPr>
         <w:t>parcel.boundaries</w:t>
       </w:r>
@@ -2016,6 +2110,7 @@
         <w:rPr>
           <w:b/>
           <w:bCs/>
+          <w:highlight w:val="yellow"/>
         </w:rPr>
         <w:t>parcel.boundaries.geojson</w:t>
       </w:r>
@@ -2093,6 +2188,7 @@
         <w:rPr>
           <w:b/>
           <w:bCs/>
+          <w:highlight w:val="yellow"/>
         </w:rPr>
         <w:t>land_use</w:t>
       </w:r>
@@ -2145,13 +2241,22 @@
     <w:p>
       <w:pPr>
         <w:ind w:left="720" w:firstLine="720"/>
+        <w:rPr>
+          <w:color w:val="FF0000"/>
+        </w:rPr>
       </w:pPr>
       <w:proofErr w:type="gramStart"/>
       <w:r>
+        <w:rPr>
+          <w:color w:val="FF0000"/>
+        </w:rPr>
         <w:t>category(</w:t>
       </w:r>
       <w:proofErr w:type="gramEnd"/>
       <w:r>
+        <w:rPr>
+          <w:color w:val="FF0000"/>
+        </w:rPr>
         <w:t xml:space="preserve">string), </w:t>
       </w:r>
     </w:p>
@@ -2192,13 +2297,22 @@
     <w:p>
       <w:pPr>
         <w:ind w:left="720" w:firstLine="720"/>
+        <w:rPr>
+          <w:color w:val="FF0000"/>
+        </w:rPr>
       </w:pPr>
       <w:proofErr w:type="gramStart"/>
       <w:r>
+        <w:rPr>
+          <w:color w:val="FF0000"/>
+        </w:rPr>
         <w:t>zoning(</w:t>
       </w:r>
       <w:proofErr w:type="gramEnd"/>
       <w:r>
+        <w:rPr>
+          <w:color w:val="FF0000"/>
+        </w:rPr>
         <w:t>string).</w:t>
       </w:r>
     </w:p>
@@ -2211,7 +2325,22 @@
           <w:b/>
           <w:bCs/>
         </w:rPr>
-        <w:t xml:space="preserve">The following structures array will be pulled from the </w:t>
+        <w:t xml:space="preserve">The following </w:t>
+      </w:r>
+      <w:r>
+        <w:rPr>
+          <w:b/>
+          <w:bCs/>
+          <w:color w:val="FF0000"/>
+        </w:rPr>
+        <w:t xml:space="preserve">structures </w:t>
+      </w:r>
+      <w:r>
+        <w:rPr>
+          <w:b/>
+          <w:bCs/>
+        </w:rPr>
+        <w:t xml:space="preserve">array will be pulled from the </w:t>
       </w:r>
       <w:proofErr w:type="spellStart"/>
       <w:r>
@@ -2543,7 +2672,22 @@
           <w:b/>
           <w:bCs/>
         </w:rPr>
-        <w:t xml:space="preserve">The following owners array will be pulled from the </w:t>
+        <w:t xml:space="preserve">The following </w:t>
+      </w:r>
+      <w:r>
+        <w:rPr>
+          <w:b/>
+          <w:bCs/>
+          <w:color w:val="FF0000"/>
+        </w:rPr>
+        <w:t xml:space="preserve">owners </w:t>
+      </w:r>
+      <w:r>
+        <w:rPr>
+          <w:b/>
+          <w:bCs/>
+        </w:rPr>
+        <w:t xml:space="preserve">array will be pulled from the </w:t>
       </w:r>
       <w:proofErr w:type="spellStart"/>
       <w:r>
@@ -2649,7 +2793,22 @@
           <w:b/>
           <w:bCs/>
         </w:rPr>
-        <w:t>The following assessments array will show all tax assessments on file for the site, may be multiple save all</w:t>
+        <w:t xml:space="preserve">The following </w:t>
+      </w:r>
+      <w:r>
+        <w:rPr>
+          <w:b/>
+          <w:bCs/>
+          <w:color w:val="FF0000"/>
+        </w:rPr>
+        <w:t xml:space="preserve">assessments </w:t>
+      </w:r>
+      <w:r>
+        <w:rPr>
+          <w:b/>
+          <w:bCs/>
+        </w:rPr>
+        <w:t>array will show all tax assessments on file for the site, may be multiple save all</w:t>
       </w:r>
       <w:r>
         <w:rPr>
@@ -2779,7 +2938,51 @@
           <w:b/>
           <w:bCs/>
         </w:rPr>
-        <w:t>The following sales array will show all sales records on file for the property, may be multiple so save all</w:t>
+        <w:t xml:space="preserve">The following </w:t>
+      </w:r>
+      <w:r>
+        <w:rPr>
+          <w:b/>
+          <w:bCs/>
+          <w:color w:val="FF0000"/>
+        </w:rPr>
+        <w:t>sales</w:t>
+      </w:r>
+      <w:r>
+        <w:rPr>
+          <w:b/>
+          <w:bCs/>
+        </w:rPr>
+        <w:t>(</w:t>
+      </w:r>
+      <w:r>
+        <w:rPr>
+          <w:b/>
+          <w:bCs/>
+          <w:color w:val="FF0000"/>
+        </w:rPr>
+        <w:t>deeds</w:t>
+      </w:r>
+      <w:r>
+        <w:rPr>
+          <w:b/>
+          <w:bCs/>
+        </w:rPr>
+        <w:t>)</w:t>
+      </w:r>
+      <w:r>
+        <w:rPr>
+          <w:b/>
+          <w:bCs/>
+        </w:rPr>
+        <w:t xml:space="preserve"> </w:t>
+      </w:r>
+      <w:r>
+        <w:rPr>
+          <w:b/>
+          <w:bCs/>
+        </w:rPr>
+        <w:t>array will show all sales records on file for the property, may be multiple so save all</w:t>
       </w:r>
       <w:r>
         <w:rPr>
@@ -2904,11 +3107,57 @@
           <w:b/>
           <w:bCs/>
         </w:rPr>
-        <w:t>The following mortgages array will return all mortgage records on file. There may be multiple so save all to SITEID record:</w:t>
-      </w:r>
-      <w:r>
+        <w:t xml:space="preserve">The following </w:t>
+      </w:r>
+      <w:proofErr w:type="gramStart"/>
+      <w:r>
+        <w:rPr>
+          <w:b/>
+          <w:bCs/>
+          <w:color w:val="FF0000"/>
+        </w:rPr>
+        <w:t>mortgages</w:t>
+      </w:r>
+      <w:r>
+        <w:rPr>
+          <w:b/>
+          <w:bCs/>
+        </w:rPr>
+        <w:t>(</w:t>
+      </w:r>
+      <w:proofErr w:type="gramEnd"/>
+      <w:r>
+        <w:rPr>
+          <w:b/>
+          <w:bCs/>
+          <w:color w:val="FF0000"/>
+        </w:rPr>
+        <w:t>deeds</w:t>
+      </w:r>
+      <w:r>
+        <w:rPr>
+          <w:b/>
+          <w:bCs/>
+        </w:rPr>
+        <w:t>)</w:t>
+      </w:r>
+      <w:r>
+        <w:rPr>
+          <w:b/>
+          <w:bCs/>
+        </w:rPr>
         <w:t xml:space="preserve"> </w:t>
       </w:r>
+      <w:r>
+        <w:rPr>
+          <w:b/>
+          <w:bCs/>
+        </w:rPr>
+        <w:t>array will return all mortgage records on file. There may be multiple so save all to SITEID record:</w:t>
+      </w:r>
+      <w:r>
+        <w:t xml:space="preserve"> </w:t>
+      </w:r>
       <w:proofErr w:type="gramStart"/>
       <w:r>
         <w:t>amount(</w:t>
@@ -2972,58 +3221,298 @@
           <w:b/>
           <w:bCs/>
         </w:rPr>
-        <w:t>The following legal details of the property will be returned for the property and need to be saved to SITEID record:</w:t>
-      </w:r>
-      <w:r>
+        <w:t xml:space="preserve">The following </w:t>
+      </w:r>
+      <w:proofErr w:type="gramStart"/>
+      <w:r>
+        <w:rPr>
+          <w:b/>
+          <w:bCs/>
+          <w:color w:val="FF0000"/>
+        </w:rPr>
+        <w:t>legal</w:t>
+      </w:r>
+      <w:r>
+        <w:rPr>
+          <w:b/>
+          <w:bCs/>
+          <w:color w:val="FF0000"/>
+        </w:rPr>
+        <w:t>(</w:t>
+      </w:r>
+      <w:proofErr w:type="gramEnd"/>
+      <w:r>
+        <w:rPr>
+          <w:b/>
+          <w:bCs/>
+          <w:color w:val="FF0000"/>
+        </w:rPr>
+        <w:t>parcel)</w:t>
+      </w:r>
+      <w:r>
+        <w:rPr>
+          <w:b/>
+          <w:bCs/>
+          <w:color w:val="FF0000"/>
+        </w:rPr>
         <w:t xml:space="preserve"> </w:t>
       </w:r>
-      <w:proofErr w:type="spellStart"/>
-      <w:r>
-        <w:t>apn_</w:t>
+      <w:r>
+        <w:rPr>
+          <w:b/>
+          <w:bCs/>
+        </w:rPr>
+        <w:t>details of the property will be returned for the property and need to be saved to SITEID record:</w:t>
+      </w:r>
+      <w:r>
+        <w:t xml:space="preserve"> </w:t>
+      </w:r>
+      <w:proofErr w:type="spellStart"/>
+      <w:r>
+        <w:t>apn_original</w:t>
+      </w:r>
+      <w:proofErr w:type="spellEnd"/>
+      <w:r>
+        <w:t xml:space="preserve">(string), </w:t>
+      </w:r>
+      <w:proofErr w:type="spellStart"/>
+      <w:r>
+        <w:t>apn_unformatted</w:t>
+      </w:r>
+      <w:proofErr w:type="spellEnd"/>
+      <w:r>
+        <w:t xml:space="preserve">(string), </w:t>
+      </w:r>
+      <w:proofErr w:type="spellStart"/>
+      <w:r>
+        <w:rPr>
+          <w:color w:val="FF0000"/>
+        </w:rPr>
+        <w:t>tax_account</w:t>
+      </w:r>
+      <w:proofErr w:type="spellEnd"/>
+      <w:r>
+        <w:t xml:space="preserve">(string), </w:t>
+      </w:r>
+      <w:proofErr w:type="spellStart"/>
+      <w:r>
+        <w:rPr>
+          <w:color w:val="FF0000"/>
+        </w:rPr>
+        <w:t>legal_description</w:t>
+      </w:r>
+      <w:proofErr w:type="spellEnd"/>
+      <w:r>
+        <w:t xml:space="preserve">(string), </w:t>
+      </w:r>
+      <w:proofErr w:type="spellStart"/>
+      <w:r>
+        <w:t>planned_urban_development</w:t>
+      </w:r>
+      <w:proofErr w:type="spellEnd"/>
+      <w:r>
+        <w:t>(string).</w:t>
+      </w:r>
+    </w:p>
+    <w:p>
+      <w:pPr>
+        <w:ind w:left="720"/>
+      </w:pPr>
+      <w:r>
+        <w:rPr>
+          <w:b/>
+          <w:bCs/>
+        </w:rPr>
+        <w:t xml:space="preserve">The following </w:t>
+      </w:r>
+      <w:r>
+        <w:rPr>
+          <w:b/>
+          <w:bCs/>
+          <w:highlight w:val="yellow"/>
+        </w:rPr>
+        <w:t>valuation</w:t>
+      </w:r>
+      <w:r>
+        <w:rPr>
+          <w:b/>
+          <w:bCs/>
+        </w:rPr>
+        <w:t xml:space="preserve"> will be returned for the property and will be saved for the SITEID record:</w:t>
+      </w:r>
+      <w:r>
+        <w:t xml:space="preserve"> </w:t>
       </w:r>
       <w:proofErr w:type="gramStart"/>
       <w:r>
-        <w:t>original</w:t>
+        <w:t>value(</w:t>
+      </w:r>
+      <w:proofErr w:type="spellStart"/>
+      <w:proofErr w:type="gramEnd"/>
+      <w:r>
+        <w:t>int</w:t>
+      </w:r>
+      <w:proofErr w:type="spellEnd"/>
+      <w:r>
+        <w:t>), low(</w:t>
+      </w:r>
+      <w:proofErr w:type="spellStart"/>
+      <w:r>
+        <w:t>int</w:t>
+      </w:r>
+      <w:proofErr w:type="spellEnd"/>
+      <w:r>
+        <w:t>), high(</w:t>
+      </w:r>
+      <w:proofErr w:type="spellStart"/>
+      <w:r>
+        <w:t>int</w:t>
+      </w:r>
+      <w:proofErr w:type="spellEnd"/>
+      <w:r>
+        <w:t xml:space="preserve">), confidence(decimal), </w:t>
+      </w:r>
+      <w:proofErr w:type="spellStart"/>
+      <w:r>
+        <w:t>market_value_change_year</w:t>
+      </w:r>
+      <w:proofErr w:type="spellEnd"/>
+      <w:r>
+        <w:t xml:space="preserve">(decimal), </w:t>
+      </w:r>
+      <w:proofErr w:type="spellStart"/>
+      <w:r>
+        <w:t>market_value_change_quarter</w:t>
+      </w:r>
+      <w:proofErr w:type="spellEnd"/>
+      <w:r>
+        <w:t xml:space="preserve">(decimal), forecast_1_year(decimal), </w:t>
+      </w:r>
+      <w:proofErr w:type="spellStart"/>
+      <w:r>
+        <w:t>suggested_rental</w:t>
       </w:r>
       <w:proofErr w:type="spellEnd"/>
       <w:r>
         <w:t>(</w:t>
       </w:r>
+      <w:proofErr w:type="spellStart"/>
+      <w:r>
+        <w:t>int</w:t>
+      </w:r>
+      <w:proofErr w:type="spellEnd"/>
+      <w:r>
+        <w:t xml:space="preserve">). </w:t>
+      </w:r>
+    </w:p>
+    <w:p>
+      <w:pPr>
+        <w:ind w:left="720"/>
+      </w:pPr>
+      <w:r>
+        <w:rPr>
+          <w:b/>
+          <w:bCs/>
+        </w:rPr>
+        <w:t xml:space="preserve">The following </w:t>
+      </w:r>
+      <w:r>
+        <w:rPr>
+          <w:b/>
+          <w:bCs/>
+          <w:color w:val="FF0000"/>
+        </w:rPr>
+        <w:t xml:space="preserve">postal </w:t>
+      </w:r>
+      <w:proofErr w:type="gramStart"/>
+      <w:r>
+        <w:rPr>
+          <w:b/>
+          <w:bCs/>
+          <w:color w:val="FF0000"/>
+        </w:rPr>
+        <w:t>information</w:t>
+      </w:r>
+      <w:r>
+        <w:rPr>
+          <w:b/>
+          <w:bCs/>
+          <w:color w:val="FF0000"/>
+        </w:rPr>
+        <w:t>(</w:t>
+      </w:r>
       <w:proofErr w:type="gramEnd"/>
       <w:r>
+        <w:rPr>
+          <w:b/>
+          <w:bCs/>
+          <w:color w:val="FF0000"/>
+        </w:rPr>
+        <w:t>address)</w:t>
+      </w:r>
+      <w:r>
+        <w:rPr>
+          <w:b/>
+          <w:bCs/>
+        </w:rPr>
+        <w:t xml:space="preserve"> will be returned for the property. Save all for the SITEID record:</w:t>
+      </w:r>
+      <w:r>
+        <w:t xml:space="preserve"> </w:t>
+      </w:r>
+      <w:proofErr w:type="spellStart"/>
+      <w:r>
+        <w:rPr>
+          <w:color w:val="FF0000"/>
+        </w:rPr>
+        <w:t>carrier_</w:t>
+      </w:r>
+      <w:proofErr w:type="gramStart"/>
+      <w:r>
+        <w:rPr>
+          <w:color w:val="FF0000"/>
+        </w:rPr>
+        <w:t>code</w:t>
+      </w:r>
+      <w:proofErr w:type="spellEnd"/>
+      <w:r>
+        <w:t>(</w:t>
+      </w:r>
+      <w:proofErr w:type="gramEnd"/>
+      <w:r>
         <w:t xml:space="preserve">string), </w:t>
       </w:r>
       <w:proofErr w:type="spellStart"/>
       <w:r>
-        <w:t>apn_unformatted</w:t>
-      </w:r>
-      <w:proofErr w:type="spellEnd"/>
-      <w:r>
-        <w:t xml:space="preserve">(string), </w:t>
-      </w:r>
-      <w:proofErr w:type="spellStart"/>
-      <w:r>
-        <w:t>tax_account</w:t>
-      </w:r>
-      <w:proofErr w:type="spellEnd"/>
-      <w:r>
-        <w:t xml:space="preserve">(string), </w:t>
-      </w:r>
-      <w:proofErr w:type="spellStart"/>
-      <w:r>
-        <w:t>legal_description</w:t>
-      </w:r>
-      <w:proofErr w:type="spellEnd"/>
-      <w:r>
-        <w:t xml:space="preserve">(string), </w:t>
-      </w:r>
-      <w:proofErr w:type="spellStart"/>
-      <w:r>
-        <w:t>planned_urban_development</w:t>
-      </w:r>
-      <w:proofErr w:type="spellEnd"/>
-      <w:r>
-        <w:t>(string).</w:t>
+        <w:t>delivery_point_code</w:t>
+      </w:r>
+      <w:proofErr w:type="spellEnd"/>
+      <w:r>
+        <w:t>(</w:t>
+      </w:r>
+      <w:proofErr w:type="spellStart"/>
+      <w:r>
+        <w:t>int</w:t>
+      </w:r>
+      <w:proofErr w:type="spellEnd"/>
+      <w:r>
+        <w:t xml:space="preserve">), </w:t>
+      </w:r>
+      <w:proofErr w:type="spellStart"/>
+      <w:r>
+        <w:t>delivery_point_check_digit</w:t>
+      </w:r>
+      <w:proofErr w:type="spellEnd"/>
+      <w:r>
+        <w:t>(</w:t>
+      </w:r>
+      <w:proofErr w:type="spellStart"/>
+      <w:r>
+        <w:t>int</w:t>
+      </w:r>
+      <w:proofErr w:type="spellEnd"/>
+      <w:r>
+        <w:t xml:space="preserve">), validated(Boolean), deliverable(string). </w:t>
       </w:r>
     </w:p>
     <w:p>
@@ -3035,146 +3524,22 @@
           <w:b/>
           <w:bCs/>
         </w:rPr>
-        <w:t>The following valuation will be returned for the property and will be saved for the SITEID record:</w:t>
-      </w:r>
-      <w:r>
-        <w:t xml:space="preserve"> </w:t>
-      </w:r>
-      <w:proofErr w:type="gramStart"/>
-      <w:r>
-        <w:t>value(</w:t>
-      </w:r>
-      <w:proofErr w:type="spellStart"/>
-      <w:proofErr w:type="gramEnd"/>
-      <w:r>
-        <w:t>int</w:t>
-      </w:r>
-      <w:proofErr w:type="spellEnd"/>
-      <w:r>
-        <w:t>), low(</w:t>
-      </w:r>
-      <w:proofErr w:type="spellStart"/>
-      <w:r>
-        <w:t>int</w:t>
-      </w:r>
-      <w:proofErr w:type="spellEnd"/>
-      <w:r>
-        <w:t>), high(</w:t>
-      </w:r>
-      <w:proofErr w:type="spellStart"/>
-      <w:r>
-        <w:t>int</w:t>
-      </w:r>
-      <w:proofErr w:type="spellEnd"/>
-      <w:r>
-        <w:t xml:space="preserve">), confidence(decimal), </w:t>
-      </w:r>
-      <w:proofErr w:type="spellStart"/>
-      <w:r>
-        <w:t>market_value_change_year</w:t>
-      </w:r>
-      <w:proofErr w:type="spellEnd"/>
-      <w:r>
-        <w:t xml:space="preserve">(decimal), </w:t>
-      </w:r>
-      <w:proofErr w:type="spellStart"/>
-      <w:r>
-        <w:t>market_value_change_quarter</w:t>
-      </w:r>
-      <w:proofErr w:type="spellEnd"/>
-      <w:r>
-        <w:t xml:space="preserve">(decimal), forecast_1_year(decimal), </w:t>
-      </w:r>
-      <w:proofErr w:type="spellStart"/>
-      <w:r>
-        <w:t>suggested_rental</w:t>
-      </w:r>
-      <w:proofErr w:type="spellEnd"/>
-      <w:r>
-        <w:t>(</w:t>
-      </w:r>
-      <w:proofErr w:type="spellStart"/>
-      <w:r>
-        <w:t>int</w:t>
-      </w:r>
-      <w:proofErr w:type="spellEnd"/>
-      <w:r>
-        <w:t xml:space="preserve">). </w:t>
-      </w:r>
-    </w:p>
-    <w:p>
-      <w:pPr>
-        <w:ind w:left="720"/>
-      </w:pPr>
-      <w:r>
-        <w:rPr>
-          <w:b/>
-          <w:bCs/>
-        </w:rPr>
-        <w:t>The following postal information will be returned for the property. Save all for the SITEID record:</w:t>
-      </w:r>
-      <w:r>
-        <w:t xml:space="preserve"> </w:t>
-      </w:r>
-      <w:proofErr w:type="spellStart"/>
-      <w:r>
-        <w:t>carrier_</w:t>
-      </w:r>
-      <w:proofErr w:type="gramStart"/>
-      <w:r>
-        <w:t>code</w:t>
-      </w:r>
-      <w:proofErr w:type="spellEnd"/>
-      <w:r>
-        <w:t>(</w:t>
-      </w:r>
-      <w:proofErr w:type="gramEnd"/>
-      <w:r>
-        <w:t xml:space="preserve">string), </w:t>
-      </w:r>
-      <w:proofErr w:type="spellStart"/>
-      <w:r>
-        <w:t>delivery_point_code</w:t>
-      </w:r>
-      <w:proofErr w:type="spellEnd"/>
-      <w:r>
-        <w:t>(</w:t>
-      </w:r>
-      <w:proofErr w:type="spellStart"/>
-      <w:r>
-        <w:t>int</w:t>
-      </w:r>
-      <w:proofErr w:type="spellEnd"/>
-      <w:r>
-        <w:t xml:space="preserve">), </w:t>
-      </w:r>
-      <w:proofErr w:type="spellStart"/>
-      <w:r>
-        <w:t>delivery_point_check_digit</w:t>
-      </w:r>
-      <w:proofErr w:type="spellEnd"/>
-      <w:r>
-        <w:t>(</w:t>
-      </w:r>
-      <w:proofErr w:type="spellStart"/>
-      <w:r>
-        <w:t>int</w:t>
-      </w:r>
-      <w:proofErr w:type="spellEnd"/>
-      <w:r>
-        <w:t xml:space="preserve">), validated(Boolean), deliverable(string). </w:t>
-      </w:r>
-    </w:p>
-    <w:p>
-      <w:pPr>
-        <w:ind w:left="720"/>
-      </w:pPr>
-      <w:r>
-        <w:rPr>
-          <w:b/>
-          <w:bCs/>
-        </w:rPr>
-        <w:t xml:space="preserve">The following geographies information will be returned and need to be saved into the SITEID record: </w:t>
+        <w:t xml:space="preserve">The following </w:t>
+      </w:r>
+      <w:r>
+        <w:rPr>
+          <w:b/>
+          <w:bCs/>
+          <w:highlight w:val="yellow"/>
+        </w:rPr>
+        <w:t>geographies</w:t>
+      </w:r>
+      <w:r>
+        <w:rPr>
+          <w:b/>
+          <w:bCs/>
+        </w:rPr>
+        <w:t xml:space="preserve"> information will be returned and need to be saved into the SITEID record: </w:t>
       </w:r>
       <w:proofErr w:type="gramStart"/>
       <w:r>
@@ -3841,8 +4206,8 @@
       <w:pPr>
         <w:pStyle w:val="Heading1"/>
       </w:pPr>
-      <w:bookmarkStart w:id="2" w:name="_Site_Viewer"/>
-      <w:bookmarkEnd w:id="2"/>
+      <w:bookmarkStart w:id="1" w:name="_Site_Viewer"/>
+      <w:bookmarkEnd w:id="1"/>
       <w:r>
         <w:t>Site Viewer</w:t>
       </w:r>
@@ -4157,6 +4522,7 @@
         <w:rPr>
           <w:b/>
           <w:bCs/>
+          <w:color w:val="FF0000"/>
         </w:rPr>
       </w:pPr>
       <w:r>
@@ -4165,6 +4531,47 @@
           <w:bCs/>
         </w:rPr>
         <w:t>General</w:t>
+      </w:r>
+      <w:r>
+        <w:rPr>
+          <w:b/>
+          <w:bCs/>
+        </w:rPr>
+        <w:tab/>
+        <w:t>=</w:t>
+      </w:r>
+      <w:r>
+        <w:rPr>
+          <w:b/>
+          <w:bCs/>
+        </w:rPr>
+        <w:tab/>
+      </w:r>
+      <w:proofErr w:type="spellStart"/>
+      <w:r>
+        <w:rPr>
+          <w:b/>
+          <w:bCs/>
+          <w:color w:val="FF0000"/>
+        </w:rPr>
+        <w:t>Estated</w:t>
+      </w:r>
+      <w:proofErr w:type="spellEnd"/>
+      <w:r>
+        <w:rPr>
+          <w:b/>
+          <w:bCs/>
+          <w:color w:val="FF0000"/>
+        </w:rPr>
+        <w:t xml:space="preserve"> V4</w:t>
+      </w:r>
+      <w:r>
+        <w:rPr>
+          <w:b/>
+          <w:bCs/>
+          <w:color w:val="FF0000"/>
+        </w:rPr>
+        <w:t xml:space="preserve"> Address</w:t>
       </w:r>
     </w:p>
     <w:p>
@@ -4186,6 +4593,29 @@
         </w:rPr>
         <w:t>Property</w:t>
       </w:r>
+      <w:r>
+        <w:rPr>
+          <w:b/>
+          <w:bCs/>
+        </w:rPr>
+        <w:tab/>
+        <w:t>=</w:t>
+      </w:r>
+      <w:r>
+        <w:rPr>
+          <w:b/>
+          <w:bCs/>
+        </w:rPr>
+        <w:tab/>
+      </w:r>
+      <w:r>
+        <w:rPr>
+          <w:b/>
+          <w:bCs/>
+          <w:color w:val="FF0000"/>
+        </w:rPr>
+        <w:t>Parcel</w:t>
+      </w:r>
     </w:p>
     <w:p>
       <w:pPr>
@@ -4206,6 +4636,29 @@
         </w:rPr>
         <w:t>Structure</w:t>
       </w:r>
+      <w:r>
+        <w:rPr>
+          <w:b/>
+          <w:bCs/>
+        </w:rPr>
+        <w:tab/>
+        <w:t>=</w:t>
+      </w:r>
+      <w:r>
+        <w:rPr>
+          <w:b/>
+          <w:bCs/>
+        </w:rPr>
+        <w:tab/>
+      </w:r>
+      <w:r>
+        <w:rPr>
+          <w:b/>
+          <w:bCs/>
+          <w:color w:val="FF0000"/>
+        </w:rPr>
+        <w:t>Structure</w:t>
+      </w:r>
     </w:p>
     <w:p>
       <w:pPr>
@@ -4226,6 +4679,36 @@
         </w:rPr>
         <w:t>Owner</w:t>
       </w:r>
+      <w:r>
+        <w:rPr>
+          <w:b/>
+          <w:bCs/>
+        </w:rPr>
+        <w:tab/>
+      </w:r>
+      <w:r>
+        <w:rPr>
+          <w:b/>
+          <w:bCs/>
+        </w:rPr>
+        <w:tab/>
+        <w:t>=</w:t>
+      </w:r>
+      <w:r>
+        <w:rPr>
+          <w:b/>
+          <w:bCs/>
+        </w:rPr>
+        <w:tab/>
+      </w:r>
+      <w:r>
+        <w:rPr>
+          <w:b/>
+          <w:bCs/>
+          <w:color w:val="FF0000"/>
+        </w:rPr>
+        <w:t>?</w:t>
+      </w:r>
     </w:p>
     <w:p>
       <w:pPr>
@@ -4246,6 +4729,42 @@
         </w:rPr>
         <w:t>Tax</w:t>
       </w:r>
+      <w:r>
+        <w:rPr>
+          <w:b/>
+          <w:bCs/>
+        </w:rPr>
+        <w:tab/>
+      </w:r>
+      <w:r>
+        <w:rPr>
+          <w:b/>
+          <w:bCs/>
+        </w:rPr>
+        <w:tab/>
+      </w:r>
+      <w:r>
+        <w:rPr>
+          <w:b/>
+          <w:bCs/>
+        </w:rPr>
+        <w:t>=</w:t>
+      </w:r>
+      <w:r>
+        <w:rPr>
+          <w:b/>
+          <w:bCs/>
+        </w:rPr>
+        <w:tab/>
+      </w:r>
+      <w:r>
+        <w:rPr>
+          <w:b/>
+          <w:bCs/>
+          <w:color w:val="FF0000"/>
+        </w:rPr>
+        <w:t>?</w:t>
+      </w:r>
     </w:p>
     <w:p>
       <w:pPr>
@@ -4266,6 +4785,42 @@
         </w:rPr>
         <w:t>Sales</w:t>
       </w:r>
+      <w:r>
+        <w:rPr>
+          <w:b/>
+          <w:bCs/>
+        </w:rPr>
+        <w:tab/>
+      </w:r>
+      <w:r>
+        <w:rPr>
+          <w:b/>
+          <w:bCs/>
+        </w:rPr>
+        <w:tab/>
+      </w:r>
+      <w:r>
+        <w:rPr>
+          <w:b/>
+          <w:bCs/>
+        </w:rPr>
+        <w:t>=</w:t>
+      </w:r>
+      <w:r>
+        <w:rPr>
+          <w:b/>
+          <w:bCs/>
+        </w:rPr>
+        <w:tab/>
+      </w:r>
+      <w:r>
+        <w:rPr>
+          <w:b/>
+          <w:bCs/>
+          <w:color w:val="FF0000"/>
+        </w:rPr>
+        <w:t>?</w:t>
+      </w:r>
     </w:p>
     <w:p>
       <w:pPr>
@@ -4286,6 +4841,29 @@
         </w:rPr>
         <w:t>Mortgages</w:t>
       </w:r>
+      <w:r>
+        <w:rPr>
+          <w:b/>
+          <w:bCs/>
+        </w:rPr>
+        <w:tab/>
+        <w:t>=</w:t>
+      </w:r>
+      <w:r>
+        <w:rPr>
+          <w:b/>
+          <w:bCs/>
+        </w:rPr>
+        <w:tab/>
+      </w:r>
+      <w:r>
+        <w:rPr>
+          <w:b/>
+          <w:bCs/>
+          <w:color w:val="FF0000"/>
+        </w:rPr>
+        <w:t>?</w:t>
+      </w:r>
     </w:p>
     <w:p>
       <w:pPr>
@@ -4306,6 +4884,42 @@
         </w:rPr>
         <w:t>Legal</w:t>
       </w:r>
+      <w:r>
+        <w:rPr>
+          <w:b/>
+          <w:bCs/>
+        </w:rPr>
+        <w:tab/>
+      </w:r>
+      <w:r>
+        <w:rPr>
+          <w:b/>
+          <w:bCs/>
+        </w:rPr>
+        <w:tab/>
+      </w:r>
+      <w:r>
+        <w:rPr>
+          <w:b/>
+          <w:bCs/>
+        </w:rPr>
+        <w:t>=</w:t>
+      </w:r>
+      <w:r>
+        <w:rPr>
+          <w:b/>
+          <w:bCs/>
+        </w:rPr>
+        <w:tab/>
+      </w:r>
+      <w:r>
+        <w:rPr>
+          <w:b/>
+          <w:bCs/>
+          <w:color w:val="FF0000"/>
+        </w:rPr>
+        <w:t>?</w:t>
+      </w:r>
     </w:p>
     <w:p>
       <w:pPr>
@@ -4326,6 +4940,42 @@
         </w:rPr>
         <w:t>Other</w:t>
       </w:r>
+      <w:r>
+        <w:rPr>
+          <w:b/>
+          <w:bCs/>
+        </w:rPr>
+        <w:tab/>
+      </w:r>
+      <w:r>
+        <w:rPr>
+          <w:b/>
+          <w:bCs/>
+        </w:rPr>
+        <w:tab/>
+      </w:r>
+      <w:r>
+        <w:rPr>
+          <w:b/>
+          <w:bCs/>
+        </w:rPr>
+        <w:t>=</w:t>
+      </w:r>
+      <w:r>
+        <w:rPr>
+          <w:b/>
+          <w:bCs/>
+        </w:rPr>
+        <w:tab/>
+      </w:r>
+      <w:r>
+        <w:rPr>
+          <w:b/>
+          <w:bCs/>
+          <w:color w:val="FF0000"/>
+        </w:rPr>
+        <w:t>?</w:t>
+      </w:r>
     </w:p>
     <w:p>
       <w:pPr>
@@ -5043,6 +5693,375 @@
       <w:r>
         <w:t xml:space="preserve">. User should also be able to see when the file was added, who added it, and any comments they left. </w:t>
       </w:r>
+    </w:p>
+    <w:p>
+      <w:pPr>
+        <w:ind w:left="720"/>
+      </w:pPr>
+    </w:p>
+    <w:p>
+      <w:pPr>
+        <w:pStyle w:val="Heading1"/>
+      </w:pPr>
+      <w:r>
+        <w:t>Upload Tool</w:t>
+      </w:r>
+      <w:bookmarkStart w:id="2" w:name="_GoBack"/>
+      <w:bookmarkEnd w:id="2"/>
+    </w:p>
+    <w:p>
+      <w:pPr>
+        <w:ind w:left="720"/>
+      </w:pPr>
+    </w:p>
+    <w:p>
+      <w:pPr>
+        <w:rPr>
+          <w:b/>
+          <w:bCs/>
+        </w:rPr>
+      </w:pPr>
+      <w:r>
+        <w:rPr>
+          <w:b/>
+          <w:bCs/>
+        </w:rPr>
+        <w:t>File and Media Storage/Upload Tool</w:t>
+      </w:r>
+    </w:p>
+    <w:p>
+      <w:pPr>
+        <w:rPr>
+          <w:b/>
+          <w:bCs/>
+        </w:rPr>
+      </w:pPr>
+      <w:hyperlink r:id="rId16">
+        <w:r>
+          <w:rPr>
+            <w:rStyle w:val="Hyperlink"/>
+            <w:b/>
+            <w:bCs/>
+          </w:rPr>
+          <w:t>https://medium.com/@stuarttottle/upload-to-azure-blob-storage-with-react-34f37805fdfc</w:t>
+        </w:r>
+      </w:hyperlink>
+    </w:p>
+    <w:p>
+      <w:pPr>
+        <w:rPr>
+          <w:b/>
+          <w:bCs/>
+        </w:rPr>
+      </w:pPr>
+      <w:r>
+        <w:rPr>
+          <w:b/>
+          <w:bCs/>
+        </w:rPr>
+        <w:t>Very Similar to the above link, but the ability to tag files (can be hashtag or select media type, but needs to be some way to store all of them, and make them available for viewing and retrieval via download or email)</w:t>
+      </w:r>
+    </w:p>
+    <w:p>
+      <w:r>
+        <w:t>Our platform needs the ability to easily upload various file content by multiple users throughout the evolution of our project. We would like our data storage platform to be Azure Blobs. When a user would like to upload content, they will go to the Upload Tool on the Menu and first be given a search box with a region. The user will select the region (NE</w:t>
+      </w:r>
+      <w:proofErr w:type="gramStart"/>
+      <w:r>
+        <w:t>,NW,SE,SW,S,N,ISLAND</w:t>
+      </w:r>
+      <w:proofErr w:type="gramEnd"/>
+      <w:r>
+        <w:t>) which will be then followed by a site ID. This ID may be found from various fields in our data, such as: CUSTOMER_SITE_ID</w:t>
+      </w:r>
+      <w:proofErr w:type="gramStart"/>
+      <w:r>
+        <w:t>,TOWER</w:t>
+      </w:r>
+      <w:proofErr w:type="gramEnd"/>
+      <w:r>
+        <w:t>_SITE_ID,ASR_SITE_ID,ISLA_SITE_ID. After the site has been selected, populate information to the user to ensure the site matches the site they would like to upload for and have permission to do so. Then we would like the user to be able to select files from their computer, or also drag them into the browser window and attach them for upload into the Azure blob storage. We would like the blob storage to be organized by REGION&gt;SITE_ID&gt;MEDIA_TYPE where MEDIA_TYPE can be: Laser Scan (.las, .e57, .pts, .xyz), Excel (.</w:t>
+      </w:r>
+      <w:proofErr w:type="spellStart"/>
+      <w:r>
+        <w:t>xls</w:t>
+      </w:r>
+      <w:proofErr w:type="spellEnd"/>
+      <w:r>
+        <w:t>, .</w:t>
+      </w:r>
+      <w:proofErr w:type="spellStart"/>
+      <w:r>
+        <w:t>xlsx</w:t>
+      </w:r>
+      <w:proofErr w:type="spellEnd"/>
+      <w:r>
+        <w:t>, .</w:t>
+      </w:r>
+      <w:proofErr w:type="spellStart"/>
+      <w:r>
+        <w:t>xlxb</w:t>
+      </w:r>
+      <w:proofErr w:type="spellEnd"/>
+      <w:r>
+        <w:t>), Word (.txt, .doc, .</w:t>
+      </w:r>
+      <w:proofErr w:type="spellStart"/>
+      <w:r>
+        <w:t>docx</w:t>
+      </w:r>
+      <w:proofErr w:type="spellEnd"/>
+      <w:r>
+        <w:t>, .</w:t>
+      </w:r>
+      <w:proofErr w:type="spellStart"/>
+      <w:r>
+        <w:t>odf</w:t>
+      </w:r>
+      <w:proofErr w:type="spellEnd"/>
+      <w:r>
+        <w:t>), PDF (.pdf), Tower (.</w:t>
+      </w:r>
+      <w:proofErr w:type="spellStart"/>
+      <w:r>
+        <w:t>txn</w:t>
+      </w:r>
+      <w:proofErr w:type="spellEnd"/>
+      <w:r>
+        <w:t>), AutoCAD (.</w:t>
+      </w:r>
+      <w:proofErr w:type="spellStart"/>
+      <w:r>
+        <w:t>dwg</w:t>
+      </w:r>
+      <w:proofErr w:type="spellEnd"/>
+      <w:r>
+        <w:t>, .</w:t>
+      </w:r>
+      <w:proofErr w:type="spellStart"/>
+      <w:r>
+        <w:t>dxf</w:t>
+      </w:r>
+      <w:proofErr w:type="spellEnd"/>
+      <w:r>
+        <w:t>), Photos (.jpg, .</w:t>
+      </w:r>
+      <w:proofErr w:type="spellStart"/>
+      <w:r>
+        <w:t>png</w:t>
+      </w:r>
+      <w:proofErr w:type="spellEnd"/>
+      <w:r>
+        <w:t>), Video (.mp4, .</w:t>
+      </w:r>
+      <w:proofErr w:type="spellStart"/>
+      <w:r>
+        <w:t>avi</w:t>
+      </w:r>
+      <w:proofErr w:type="spellEnd"/>
+      <w:r>
+        <w:t>, .</w:t>
+      </w:r>
+      <w:proofErr w:type="spellStart"/>
+      <w:r>
+        <w:t>mov</w:t>
+      </w:r>
+      <w:proofErr w:type="spellEnd"/>
+      <w:r>
+        <w:t>),</w:t>
+      </w:r>
+      <w:proofErr w:type="spellStart"/>
+      <w:r>
+        <w:t>MeshGun</w:t>
+      </w:r>
+      <w:proofErr w:type="spellEnd"/>
+      <w:r>
+        <w:t xml:space="preserve"> (.</w:t>
+      </w:r>
+      <w:proofErr w:type="spellStart"/>
+      <w:r>
+        <w:t>mkv</w:t>
+      </w:r>
+      <w:proofErr w:type="spellEnd"/>
+      <w:r>
+        <w:t>, .</w:t>
+      </w:r>
+      <w:proofErr w:type="spellStart"/>
+      <w:r>
+        <w:t>mjpeg</w:t>
+      </w:r>
+      <w:proofErr w:type="spellEnd"/>
+      <w:r>
+        <w:t>), 3D Assets (.</w:t>
+      </w:r>
+      <w:proofErr w:type="spellStart"/>
+      <w:r>
+        <w:t>obj</w:t>
+      </w:r>
+      <w:proofErr w:type="spellEnd"/>
+      <w:r>
+        <w:t>, .</w:t>
+      </w:r>
+      <w:proofErr w:type="spellStart"/>
+      <w:r>
+        <w:t>fbx</w:t>
+      </w:r>
+      <w:proofErr w:type="spellEnd"/>
+      <w:r>
+        <w:t>, .ply, .</w:t>
+      </w:r>
+      <w:proofErr w:type="spellStart"/>
+      <w:r>
+        <w:t>gltf</w:t>
+      </w:r>
+      <w:proofErr w:type="spellEnd"/>
+      <w:r>
+        <w:t>, .3ds, .</w:t>
+      </w:r>
+      <w:proofErr w:type="spellStart"/>
+      <w:r>
+        <w:t>maya</w:t>
+      </w:r>
+      <w:proofErr w:type="spellEnd"/>
+      <w:r>
+        <w:t>, .</w:t>
+      </w:r>
+      <w:proofErr w:type="spellStart"/>
+      <w:r>
+        <w:t>usd</w:t>
+      </w:r>
+      <w:proofErr w:type="spellEnd"/>
+      <w:r>
+        <w:t>).</w:t>
+      </w:r>
+    </w:p>
+    <w:p>
+      <w:pPr>
+        <w:rPr>
+          <w:b/>
+          <w:bCs/>
+        </w:rPr>
+      </w:pPr>
+      <w:r>
+        <w:rPr>
+          <w:b/>
+          <w:bCs/>
+        </w:rPr>
+        <w:t>Laser Scan</w:t>
+      </w:r>
+      <w:r>
+        <w:rPr>
+          <w:b/>
+          <w:bCs/>
+        </w:rPr>
+        <w:br/>
+        <w:t>Excel</w:t>
+      </w:r>
+      <w:r>
+        <w:rPr>
+          <w:b/>
+          <w:bCs/>
+        </w:rPr>
+        <w:br/>
+        <w:t>Word</w:t>
+      </w:r>
+      <w:r>
+        <w:rPr>
+          <w:b/>
+          <w:bCs/>
+        </w:rPr>
+        <w:br/>
+        <w:t>PDF</w:t>
+      </w:r>
+      <w:r>
+        <w:rPr>
+          <w:b/>
+          <w:bCs/>
+        </w:rPr>
+        <w:br/>
+        <w:t>Tower</w:t>
+      </w:r>
+      <w:r>
+        <w:rPr>
+          <w:b/>
+          <w:bCs/>
+        </w:rPr>
+        <w:br/>
+        <w:t>AutoCAD</w:t>
+      </w:r>
+      <w:r>
+        <w:rPr>
+          <w:b/>
+          <w:bCs/>
+        </w:rPr>
+        <w:br/>
+        <w:t>Photos</w:t>
+      </w:r>
+      <w:r>
+        <w:rPr>
+          <w:b/>
+          <w:bCs/>
+        </w:rPr>
+        <w:br/>
+      </w:r>
+      <w:r>
+        <w:rPr>
+          <w:b/>
+          <w:bCs/>
+        </w:rPr>
+        <w:lastRenderedPageBreak/>
+        <w:t>Video</w:t>
+      </w:r>
+      <w:r>
+        <w:rPr>
+          <w:b/>
+          <w:bCs/>
+        </w:rPr>
+        <w:br/>
+      </w:r>
+      <w:proofErr w:type="spellStart"/>
+      <w:r>
+        <w:rPr>
+          <w:b/>
+          <w:bCs/>
+        </w:rPr>
+        <w:t>MeshGun</w:t>
+      </w:r>
+      <w:proofErr w:type="spellEnd"/>
+      <w:r>
+        <w:rPr>
+          <w:b/>
+          <w:bCs/>
+        </w:rPr>
+        <w:br/>
+        <w:t>3D Assets</w:t>
+      </w:r>
+    </w:p>
+    <w:p>
+      <w:r>
+        <w:t>Once the files have been attached, we would like to show the file size as well as automatically categorize them by the associated file types and then uploaded to their respective folders inside of the REGION&gt;SITE_ID&gt;MEDIA_TYPE. For example, if a user uploaded a .las file the system for a Region NE site 12345 would automatically recognize it as a laser scan file, and deposit that file into NE&gt;12345&gt;</w:t>
+      </w:r>
+      <w:proofErr w:type="spellStart"/>
+      <w:r>
+        <w:t>LaserScan</w:t>
+      </w:r>
+      <w:proofErr w:type="spellEnd"/>
+      <w:r>
+        <w:t xml:space="preserve"> and save it as DATEOFUPLOAD-UPLOADERUSERID-</w:t>
+      </w:r>
+      <w:proofErr w:type="spellStart"/>
+      <w:r>
+        <w:t>originalfilename.las</w:t>
+      </w:r>
+      <w:proofErr w:type="spellEnd"/>
+      <w:r>
+        <w:t xml:space="preserve">. After the files have been successfully saved, we would like an email to go out and notifications to be sent via our platform informing users of a new upload and who uploaded/when etc. </w:t>
+      </w:r>
+    </w:p>
+    <w:p>
+      <w:pPr>
+        <w:ind w:left="720"/>
+      </w:pPr>
     </w:p>
     <w:p>
       <w:pPr>

</xml_diff>

<commit_message>
azure blob integration ...
</commit_message>
<xml_diff>
--- a/Task.docx
+++ b/Task.docx
@@ -4286,12 +4286,7 @@
         <w:t>SITEID-Name</w:t>
       </w:r>
       <w:r>
-        <w:t xml:space="preserve"> and</w:t>
-      </w:r>
-      <w:bookmarkStart w:id="2" w:name="_GoBack"/>
-      <w:bookmarkEnd w:id="2"/>
-      <w:r>
-        <w:t xml:space="preserve"> are able to select that site to take us to the record we are needing to see. </w:t>
+        <w:t xml:space="preserve"> and are able to select that site to take us to the record we are needing to see. </w:t>
       </w:r>
     </w:p>
     <w:p>
@@ -5766,7 +5761,23 @@
             <w:b/>
             <w:bCs/>
           </w:rPr>
-          <w:t>https://medium.com/@stuarttottle/upload-to-azure-blob-storage-with-react-34f37805fdfc</w:t>
+          <w:t>https://medium.com/@stuarttottle/upl</w:t>
+        </w:r>
+        <w:r>
+          <w:rPr>
+            <w:rStyle w:val="Hyperlink"/>
+            <w:b/>
+            <w:bCs/>
+          </w:rPr>
+          <w:t>o</w:t>
+        </w:r>
+        <w:r>
+          <w:rPr>
+            <w:rStyle w:val="Hyperlink"/>
+            <w:b/>
+            <w:bCs/>
+          </w:rPr>
+          <w:t>ad-to-azure-blob-storage-with-react-34f37805fdfc</w:t>
         </w:r>
       </w:hyperlink>
     </w:p>
@@ -5787,23 +5798,67 @@
     </w:p>
     <w:p>
       <w:r>
-        <w:t>Our platform needs the ability to easily upload various file content by multiple users throughout the evolution of our project. We would like our data storage platform to be Azure Blobs. When a user would like to upload content, they will go to the Upload Tool on the Menu and first be given a search box with a region. The user will select the region (NE</w:t>
+        <w:t xml:space="preserve">Our platform needs the ability to easily upload various file content by multiple users throughout the evolution of our project. We would like our data storage platform to be Azure Blobs. When a user would like to upload content, they will go to the Upload Tool on the Menu and first be given a search box with a region. The user will select the </w:t>
+      </w:r>
+      <w:r>
+        <w:rPr>
+          <w:highlight w:val="cyan"/>
+        </w:rPr>
+        <w:t>region (NE</w:t>
       </w:r>
       <w:proofErr w:type="gramStart"/>
       <w:r>
+        <w:rPr>
+          <w:highlight w:val="cyan"/>
+        </w:rPr>
         <w:t>,NW,SE,SW,S,N,ISLAND</w:t>
       </w:r>
       <w:proofErr w:type="gramEnd"/>
       <w:r>
-        <w:t>) which will be then followed by a site ID. This ID may be found from various fields in our data, such as: CUSTOMER_SITE_ID</w:t>
+        <w:rPr>
+          <w:highlight w:val="cyan"/>
+        </w:rPr>
+        <w:t>)</w:t>
+      </w:r>
+      <w:r>
+        <w:t xml:space="preserve"> which will be then followed by a site ID. This ID may be found from various fields in our data, such as: </w:t>
+      </w:r>
+      <w:r>
+        <w:rPr>
+          <w:highlight w:val="cyan"/>
+        </w:rPr>
+        <w:t>CUSTOMER_SITE_ID</w:t>
       </w:r>
       <w:proofErr w:type="gramStart"/>
       <w:r>
+        <w:rPr>
+          <w:highlight w:val="cyan"/>
+        </w:rPr>
         <w:t>,TOWER</w:t>
       </w:r>
       <w:proofErr w:type="gramEnd"/>
       <w:r>
-        <w:t>_SITE_ID,ASR_SITE_ID,ISLA_SITE_ID. After the site has been selected, populate information to the user to ensure the site matches the site they would like to upload for and have permission to do so. Then we would like the user to be able to select files from their computer, or also drag them into the browser window and attach them for upload into the Azure blob storage. We would like the blob storage to be organized by REGION&gt;SITE_ID&gt;MEDIA_TYPE where MEDIA_TYPE can be: Laser Scan (.las, .e57, .pts, .xyz), Excel (.</w:t>
+        <w:rPr>
+          <w:highlight w:val="cyan"/>
+        </w:rPr>
+        <w:t>_SITE_ID,ASR_SITE_ID,ISLA_SITE_ID</w:t>
+      </w:r>
+      <w:r>
+        <w:t xml:space="preserve">. After the site has been selected, populate information to the user to ensure the site matches the site they would like to upload for and have permission to do so. Then we would like the user to be able to select files from their computer, or also drag them into the browser window and attach them for upload into the Azure blob storage. We would like the </w:t>
+      </w:r>
+      <w:r>
+        <w:rPr>
+          <w:highlight w:val="cyan"/>
+        </w:rPr>
+        <w:t>blob storage to be organized by REGION&gt;SITE_ID&gt;MEDIA_TYPE</w:t>
+      </w:r>
+      <w:r>
+        <w:t xml:space="preserve"> where MEDIA_TYPE can </w:t>
+      </w:r>
+      <w:bookmarkStart w:id="2" w:name="_GoBack"/>
+      <w:bookmarkEnd w:id="2"/>
+      <w:r>
+        <w:t>be: Laser Scan (.las, .e57, .pts, .xyz), Excel (.</w:t>
       </w:r>
       <w:proofErr w:type="spellStart"/>
       <w:r>

</xml_diff>